<commit_message>
update issue #3 code
</commit_message>
<xml_diff>
--- a/docker/AutoCV模型Web端使用说明书-提供给用户.docx
+++ b/docker/AutoCV模型Web端使用说明书-提供给用户.docx
@@ -288,6 +288,7 @@
         </w:rPr>
         <w:t xml:space="preserve"> </w:t>
       </w:r>
+      <w:proofErr w:type="spellStart"/>
       <w:r>
         <w:rPr>
           <w:rFonts w:ascii="Arial" w:hAnsi="Arial" w:cs="Arial"/>
@@ -306,6 +307,7 @@
         </w:rPr>
         <w:t>mages</w:t>
       </w:r>
+      <w:proofErr w:type="spellEnd"/>
       <w:r>
         <w:rPr>
           <w:rFonts w:ascii="Arial" w:hAnsi="Arial" w:cs="Arial"/>
@@ -545,6 +547,7 @@
         </w:rPr>
         <w:t>即上图中的</w:t>
       </w:r>
+      <w:proofErr w:type="spellStart"/>
       <w:r>
         <w:rPr>
           <w:rFonts w:ascii="Arial" w:hAnsi="Arial" w:cs="Arial"/>
@@ -572,6 +575,7 @@
         </w:rPr>
         <w:t>s</w:t>
       </w:r>
+      <w:proofErr w:type="spellEnd"/>
       <w:r>
         <w:rPr>
           <w:rFonts w:ascii="Arial" w:hAnsi="Arial" w:cs="Arial"/>
@@ -671,6 +675,7 @@
         </w:rPr>
         <w:t>、</w:t>
       </w:r>
+      <w:proofErr w:type="spellStart"/>
       <w:r>
         <w:rPr>
           <w:rFonts w:ascii="Arial" w:hAnsi="Arial" w:cs="Arial"/>
@@ -680,6 +685,7 @@
         </w:rPr>
         <w:t>png</w:t>
       </w:r>
+      <w:proofErr w:type="spellEnd"/>
       <w:r>
         <w:rPr>
           <w:rFonts w:ascii="Arial" w:hAnsi="Arial" w:cs="Arial" w:hint="eastAsia"/>
@@ -689,6 +695,7 @@
         </w:rPr>
         <w:t>、</w:t>
       </w:r>
+      <w:proofErr w:type="spellStart"/>
       <w:r>
         <w:rPr>
           <w:rFonts w:ascii="Arial" w:hAnsi="Arial" w:cs="Arial" w:hint="eastAsia"/>
@@ -707,6 +714,7 @@
         </w:rPr>
         <w:t>if</w:t>
       </w:r>
+      <w:proofErr w:type="spellEnd"/>
       <w:r>
         <w:rPr>
           <w:rFonts w:ascii="Arial" w:hAnsi="Arial" w:cs="Arial" w:hint="eastAsia"/>
@@ -716,6 +724,7 @@
         </w:rPr>
         <w:t>、</w:t>
       </w:r>
+      <w:proofErr w:type="spellStart"/>
       <w:r>
         <w:rPr>
           <w:rFonts w:ascii="Arial" w:hAnsi="Arial" w:cs="Arial"/>
@@ -725,6 +734,7 @@
         </w:rPr>
         <w:t>jpge</w:t>
       </w:r>
+      <w:proofErr w:type="spellEnd"/>
       <w:r>
         <w:rPr>
           <w:rFonts w:ascii="Arial" w:hAnsi="Arial" w:cs="Arial" w:hint="eastAsia"/>
@@ -1051,6 +1061,12 @@
       </w:r>
     </w:p>
     <w:p>
+      <w:pPr>
+        <w:rPr>
+          <w:b/>
+          <w:bCs/>
+        </w:rPr>
+      </w:pPr>
       <w:r>
         <w:t>val.txt</w:t>
       </w:r>
@@ -1104,6 +1120,28 @@
           <w:rFonts w:hint="eastAsia"/>
         </w:rPr>
         <w:t>一致。</w:t>
+      </w:r>
+      <w:r>
+        <w:rPr>
+          <w:b/>
+          <w:bCs/>
+        </w:rPr>
+        <w:t>另外，</w:t>
+      </w:r>
+      <w:r>
+        <w:rPr>
+          <w:rFonts w:hint="eastAsia"/>
+          <w:b/>
+          <w:bCs/>
+        </w:rPr>
+        <w:t>为了使模型训练正常进行，训练数据集中</w:t>
+      </w:r>
+      <w:r>
+        <w:rPr>
+          <w:b/>
+          <w:bCs/>
+        </w:rPr>
+        <w:t>每个类别的样本数至少为20张图片。</w:t>
       </w:r>
     </w:p>
     <w:p>
@@ -1842,9 +1880,6 @@
         <w:shd w:val="clear" w:color="auto" w:fill="FFFFFF"/>
         <w:spacing w:before="150" w:beforeAutospacing="0" w:after="0" w:afterAutospacing="0"/>
         <w:jc w:val="center"/>
-        <w:rPr>
-          <w:rFonts w:hint="eastAsia"/>
-        </w:rPr>
       </w:pPr>
       <w:r>
         <w:rPr>
@@ -1988,8 +2023,17 @@
                 <w:sz w:val="18"/>
                 <w:szCs w:val="21"/>
               </w:rPr>
-              <w:t>import argparse</w:t>
-            </w:r>
+              <w:t xml:space="preserve">import </w:t>
+            </w:r>
+            <w:proofErr w:type="spellStart"/>
+            <w:r>
+              <w:rPr>
+                <w:sz w:val="18"/>
+                <w:szCs w:val="21"/>
+              </w:rPr>
+              <w:t>argparse</w:t>
+            </w:r>
+            <w:proofErr w:type="spellEnd"/>
           </w:p>
           <w:p>
             <w:pPr>
@@ -2026,22 +2070,127 @@
                 <w:sz w:val="18"/>
                 <w:szCs w:val="21"/>
               </w:rPr>
-              <w:t>def segment(img, ip = '0.0.0.0', port = 5001):</w:t>
-            </w:r>
-          </w:p>
-          <w:p>
-            <w:pPr>
-              <w:rPr>
-                <w:sz w:val="18"/>
-                <w:szCs w:val="21"/>
-              </w:rPr>
-            </w:pPr>
-            <w:r>
-              <w:rPr>
-                <w:sz w:val="18"/>
-                <w:szCs w:val="21"/>
-              </w:rPr>
-              <w:t xml:space="preserve">    req_url = 'http://{}:{}/segment/inference'.format(ip, port)</w:t>
+              <w:t xml:space="preserve">def </w:t>
+            </w:r>
+            <w:proofErr w:type="gramStart"/>
+            <w:r>
+              <w:rPr>
+                <w:sz w:val="18"/>
+                <w:szCs w:val="21"/>
+              </w:rPr>
+              <w:t>segment(</w:t>
+            </w:r>
+            <w:proofErr w:type="spellStart"/>
+            <w:proofErr w:type="gramEnd"/>
+            <w:r>
+              <w:rPr>
+                <w:sz w:val="18"/>
+                <w:szCs w:val="21"/>
+              </w:rPr>
+              <w:t>img</w:t>
+            </w:r>
+            <w:proofErr w:type="spellEnd"/>
+            <w:r>
+              <w:rPr>
+                <w:sz w:val="18"/>
+                <w:szCs w:val="21"/>
+              </w:rPr>
+              <w:t xml:space="preserve">, </w:t>
+            </w:r>
+            <w:proofErr w:type="spellStart"/>
+            <w:r>
+              <w:rPr>
+                <w:sz w:val="18"/>
+                <w:szCs w:val="21"/>
+              </w:rPr>
+              <w:t>ip</w:t>
+            </w:r>
+            <w:proofErr w:type="spellEnd"/>
+            <w:r>
+              <w:rPr>
+                <w:sz w:val="18"/>
+                <w:szCs w:val="21"/>
+              </w:rPr>
+              <w:t xml:space="preserve"> = '0.0.0.0', port = 5001):</w:t>
+            </w:r>
+          </w:p>
+          <w:p>
+            <w:pPr>
+              <w:rPr>
+                <w:sz w:val="18"/>
+                <w:szCs w:val="21"/>
+              </w:rPr>
+            </w:pPr>
+            <w:r>
+              <w:rPr>
+                <w:sz w:val="18"/>
+                <w:szCs w:val="21"/>
+              </w:rPr>
+              <w:t xml:space="preserve">    </w:t>
+            </w:r>
+            <w:proofErr w:type="spellStart"/>
+            <w:r>
+              <w:rPr>
+                <w:sz w:val="18"/>
+                <w:szCs w:val="21"/>
+              </w:rPr>
+              <w:t>req_url</w:t>
+            </w:r>
+            <w:proofErr w:type="spellEnd"/>
+            <w:r>
+              <w:rPr>
+                <w:sz w:val="18"/>
+                <w:szCs w:val="21"/>
+              </w:rPr>
+              <w:t xml:space="preserve"> = 'http:/</w:t>
+            </w:r>
+            <w:proofErr w:type="gramStart"/>
+            <w:r>
+              <w:rPr>
+                <w:sz w:val="18"/>
+                <w:szCs w:val="21"/>
+              </w:rPr>
+              <w:t>/{</w:t>
+            </w:r>
+            <w:proofErr w:type="gramEnd"/>
+            <w:r>
+              <w:rPr>
+                <w:sz w:val="18"/>
+                <w:szCs w:val="21"/>
+              </w:rPr>
+              <w:t>}:{}/segment/</w:t>
+            </w:r>
+            <w:proofErr w:type="spellStart"/>
+            <w:r>
+              <w:rPr>
+                <w:sz w:val="18"/>
+                <w:szCs w:val="21"/>
+              </w:rPr>
+              <w:t>inference'.format</w:t>
+            </w:r>
+            <w:proofErr w:type="spellEnd"/>
+            <w:r>
+              <w:rPr>
+                <w:sz w:val="18"/>
+                <w:szCs w:val="21"/>
+              </w:rPr>
+              <w:t>(</w:t>
+            </w:r>
+            <w:proofErr w:type="spellStart"/>
+            <w:r>
+              <w:rPr>
+                <w:sz w:val="18"/>
+                <w:szCs w:val="21"/>
+              </w:rPr>
+              <w:t>ip</w:t>
+            </w:r>
+            <w:proofErr w:type="spellEnd"/>
+            <w:r>
+              <w:rPr>
+                <w:sz w:val="18"/>
+                <w:szCs w:val="21"/>
+              </w:rPr>
+              <w:t>, port)</w:t>
             </w:r>
           </w:p>
           <w:p>
@@ -2071,22 +2220,113 @@
                 <w:sz w:val="18"/>
                 <w:szCs w:val="21"/>
               </w:rPr>
-              <w:t xml:space="preserve">    with open(img, 'rb') as f:</w:t>
-            </w:r>
-          </w:p>
-          <w:p>
-            <w:pPr>
-              <w:rPr>
-                <w:sz w:val="18"/>
-                <w:szCs w:val="21"/>
-              </w:rPr>
-            </w:pPr>
-            <w:r>
-              <w:rPr>
-                <w:sz w:val="18"/>
-                <w:szCs w:val="21"/>
-              </w:rPr>
-              <w:t xml:space="preserve">        r = requests.post(req_url, files = {'file_inference' : f})</w:t>
+              <w:t xml:space="preserve">    with </w:t>
+            </w:r>
+            <w:proofErr w:type="gramStart"/>
+            <w:r>
+              <w:rPr>
+                <w:sz w:val="18"/>
+                <w:szCs w:val="21"/>
+              </w:rPr>
+              <w:t>open(</w:t>
+            </w:r>
+            <w:proofErr w:type="spellStart"/>
+            <w:proofErr w:type="gramEnd"/>
+            <w:r>
+              <w:rPr>
+                <w:sz w:val="18"/>
+                <w:szCs w:val="21"/>
+              </w:rPr>
+              <w:t>img</w:t>
+            </w:r>
+            <w:proofErr w:type="spellEnd"/>
+            <w:r>
+              <w:rPr>
+                <w:sz w:val="18"/>
+                <w:szCs w:val="21"/>
+              </w:rPr>
+              <w:t>, '</w:t>
+            </w:r>
+            <w:proofErr w:type="spellStart"/>
+            <w:r>
+              <w:rPr>
+                <w:sz w:val="18"/>
+                <w:szCs w:val="21"/>
+              </w:rPr>
+              <w:t>rb</w:t>
+            </w:r>
+            <w:proofErr w:type="spellEnd"/>
+            <w:r>
+              <w:rPr>
+                <w:sz w:val="18"/>
+                <w:szCs w:val="21"/>
+              </w:rPr>
+              <w:t>') as f:</w:t>
+            </w:r>
+          </w:p>
+          <w:p>
+            <w:pPr>
+              <w:rPr>
+                <w:sz w:val="18"/>
+                <w:szCs w:val="21"/>
+              </w:rPr>
+            </w:pPr>
+            <w:r>
+              <w:rPr>
+                <w:sz w:val="18"/>
+                <w:szCs w:val="21"/>
+              </w:rPr>
+              <w:t xml:space="preserve">        r = </w:t>
+            </w:r>
+            <w:proofErr w:type="spellStart"/>
+            <w:proofErr w:type="gramStart"/>
+            <w:r>
+              <w:rPr>
+                <w:sz w:val="18"/>
+                <w:szCs w:val="21"/>
+              </w:rPr>
+              <w:t>requests.post</w:t>
+            </w:r>
+            <w:proofErr w:type="spellEnd"/>
+            <w:r>
+              <w:rPr>
+                <w:sz w:val="18"/>
+                <w:szCs w:val="21"/>
+              </w:rPr>
+              <w:t>(</w:t>
+            </w:r>
+            <w:proofErr w:type="spellStart"/>
+            <w:proofErr w:type="gramEnd"/>
+            <w:r>
+              <w:rPr>
+                <w:sz w:val="18"/>
+                <w:szCs w:val="21"/>
+              </w:rPr>
+              <w:t>req_url</w:t>
+            </w:r>
+            <w:proofErr w:type="spellEnd"/>
+            <w:r>
+              <w:rPr>
+                <w:sz w:val="18"/>
+                <w:szCs w:val="21"/>
+              </w:rPr>
+              <w:t>, files = {'</w:t>
+            </w:r>
+            <w:proofErr w:type="spellStart"/>
+            <w:r>
+              <w:rPr>
+                <w:sz w:val="18"/>
+                <w:szCs w:val="21"/>
+              </w:rPr>
+              <w:t>file_inference</w:t>
+            </w:r>
+            <w:proofErr w:type="spellEnd"/>
+            <w:r>
+              <w:rPr>
+                <w:sz w:val="18"/>
+                <w:szCs w:val="21"/>
+              </w:rPr>
+              <w:t>' : f})</w:t>
             </w:r>
           </w:p>
           <w:p>
@@ -2116,82 +2356,305 @@
                 <w:sz w:val="18"/>
                 <w:szCs w:val="21"/>
               </w:rPr>
-              <w:t xml:space="preserve">    results = json.loads(r.text)</w:t>
-            </w:r>
-          </w:p>
-          <w:p>
-            <w:pPr>
-              <w:rPr>
-                <w:sz w:val="18"/>
-                <w:szCs w:val="21"/>
-              </w:rPr>
-            </w:pPr>
-            <w:r>
-              <w:rPr>
-                <w:sz w:val="18"/>
-                <w:szCs w:val="21"/>
-              </w:rPr>
-              <w:t xml:space="preserve">    download_url = 'http://{}:{}/{}'.format(ip, port, results['predict'])</w:t>
-            </w:r>
-          </w:p>
-          <w:p>
-            <w:pPr>
-              <w:rPr>
-                <w:sz w:val="18"/>
-                <w:szCs w:val="21"/>
-              </w:rPr>
-            </w:pPr>
-            <w:r>
-              <w:rPr>
-                <w:sz w:val="18"/>
-                <w:szCs w:val="21"/>
-              </w:rPr>
-              <w:t xml:space="preserve">    r = requests.get(download_url)</w:t>
-            </w:r>
-          </w:p>
-          <w:p>
-            <w:pPr>
-              <w:rPr>
-                <w:sz w:val="18"/>
-                <w:szCs w:val="21"/>
-              </w:rPr>
-            </w:pPr>
-            <w:r>
-              <w:rPr>
-                <w:sz w:val="18"/>
-                <w:szCs w:val="21"/>
-              </w:rPr>
-              <w:t xml:space="preserve">    save_file_name = img.split('/')[-1].split('.')[0] + '_predict.png'</w:t>
-            </w:r>
-          </w:p>
-          <w:p>
-            <w:pPr>
-              <w:rPr>
-                <w:sz w:val="18"/>
-                <w:szCs w:val="21"/>
-              </w:rPr>
-            </w:pPr>
-            <w:r>
-              <w:rPr>
-                <w:sz w:val="18"/>
-                <w:szCs w:val="21"/>
-              </w:rPr>
-              <w:t xml:space="preserve">    with open(save_file_name, 'wb') as f:</w:t>
-            </w:r>
-          </w:p>
-          <w:p>
-            <w:pPr>
-              <w:rPr>
-                <w:sz w:val="18"/>
-                <w:szCs w:val="21"/>
-              </w:rPr>
-            </w:pPr>
-            <w:r>
-              <w:rPr>
-                <w:sz w:val="18"/>
-                <w:szCs w:val="21"/>
-              </w:rPr>
-              <w:t xml:space="preserve">        f.write(r.content)</w:t>
+              <w:t xml:space="preserve">    results = </w:t>
+            </w:r>
+            <w:proofErr w:type="spellStart"/>
+            <w:proofErr w:type="gramStart"/>
+            <w:r>
+              <w:rPr>
+                <w:sz w:val="18"/>
+                <w:szCs w:val="21"/>
+              </w:rPr>
+              <w:t>json.loads</w:t>
+            </w:r>
+            <w:proofErr w:type="spellEnd"/>
+            <w:proofErr w:type="gramEnd"/>
+            <w:r>
+              <w:rPr>
+                <w:sz w:val="18"/>
+                <w:szCs w:val="21"/>
+              </w:rPr>
+              <w:t>(</w:t>
+            </w:r>
+            <w:proofErr w:type="spellStart"/>
+            <w:r>
+              <w:rPr>
+                <w:sz w:val="18"/>
+                <w:szCs w:val="21"/>
+              </w:rPr>
+              <w:t>r.text</w:t>
+            </w:r>
+            <w:proofErr w:type="spellEnd"/>
+            <w:r>
+              <w:rPr>
+                <w:sz w:val="18"/>
+                <w:szCs w:val="21"/>
+              </w:rPr>
+              <w:t>)</w:t>
+            </w:r>
+          </w:p>
+          <w:p>
+            <w:pPr>
+              <w:rPr>
+                <w:sz w:val="18"/>
+                <w:szCs w:val="21"/>
+              </w:rPr>
+            </w:pPr>
+            <w:r>
+              <w:rPr>
+                <w:sz w:val="18"/>
+                <w:szCs w:val="21"/>
+              </w:rPr>
+              <w:t xml:space="preserve">    </w:t>
+            </w:r>
+            <w:proofErr w:type="spellStart"/>
+            <w:r>
+              <w:rPr>
+                <w:sz w:val="18"/>
+                <w:szCs w:val="21"/>
+              </w:rPr>
+              <w:t>download_url</w:t>
+            </w:r>
+            <w:proofErr w:type="spellEnd"/>
+            <w:r>
+              <w:rPr>
+                <w:sz w:val="18"/>
+                <w:szCs w:val="21"/>
+              </w:rPr>
+              <w:t xml:space="preserve"> = 'http:/</w:t>
+            </w:r>
+            <w:proofErr w:type="gramStart"/>
+            <w:r>
+              <w:rPr>
+                <w:sz w:val="18"/>
+                <w:szCs w:val="21"/>
+              </w:rPr>
+              <w:t>/{</w:t>
+            </w:r>
+            <w:proofErr w:type="gramEnd"/>
+            <w:r>
+              <w:rPr>
+                <w:sz w:val="18"/>
+                <w:szCs w:val="21"/>
+              </w:rPr>
+              <w:t>}:{}/{}'.format(</w:t>
+            </w:r>
+            <w:proofErr w:type="spellStart"/>
+            <w:r>
+              <w:rPr>
+                <w:sz w:val="18"/>
+                <w:szCs w:val="21"/>
+              </w:rPr>
+              <w:t>ip</w:t>
+            </w:r>
+            <w:proofErr w:type="spellEnd"/>
+            <w:r>
+              <w:rPr>
+                <w:sz w:val="18"/>
+                <w:szCs w:val="21"/>
+              </w:rPr>
+              <w:t>, port, results['predict'])</w:t>
+            </w:r>
+          </w:p>
+          <w:p>
+            <w:pPr>
+              <w:rPr>
+                <w:sz w:val="18"/>
+                <w:szCs w:val="21"/>
+              </w:rPr>
+            </w:pPr>
+            <w:r>
+              <w:rPr>
+                <w:sz w:val="18"/>
+                <w:szCs w:val="21"/>
+              </w:rPr>
+              <w:t xml:space="preserve">    r = </w:t>
+            </w:r>
+            <w:proofErr w:type="spellStart"/>
+            <w:r>
+              <w:rPr>
+                <w:sz w:val="18"/>
+                <w:szCs w:val="21"/>
+              </w:rPr>
+              <w:t>requests.get</w:t>
+            </w:r>
+            <w:proofErr w:type="spellEnd"/>
+            <w:r>
+              <w:rPr>
+                <w:sz w:val="18"/>
+                <w:szCs w:val="21"/>
+              </w:rPr>
+              <w:t>(</w:t>
+            </w:r>
+            <w:proofErr w:type="spellStart"/>
+            <w:r>
+              <w:rPr>
+                <w:sz w:val="18"/>
+                <w:szCs w:val="21"/>
+              </w:rPr>
+              <w:t>download_url</w:t>
+            </w:r>
+            <w:proofErr w:type="spellEnd"/>
+            <w:r>
+              <w:rPr>
+                <w:sz w:val="18"/>
+                <w:szCs w:val="21"/>
+              </w:rPr>
+              <w:t>)</w:t>
+            </w:r>
+          </w:p>
+          <w:p>
+            <w:pPr>
+              <w:rPr>
+                <w:sz w:val="18"/>
+                <w:szCs w:val="21"/>
+              </w:rPr>
+            </w:pPr>
+            <w:r>
+              <w:rPr>
+                <w:sz w:val="18"/>
+                <w:szCs w:val="21"/>
+              </w:rPr>
+              <w:t xml:space="preserve">    </w:t>
+            </w:r>
+            <w:proofErr w:type="spellStart"/>
+            <w:r>
+              <w:rPr>
+                <w:sz w:val="18"/>
+                <w:szCs w:val="21"/>
+              </w:rPr>
+              <w:t>save_file_name</w:t>
+            </w:r>
+            <w:proofErr w:type="spellEnd"/>
+            <w:r>
+              <w:rPr>
+                <w:sz w:val="18"/>
+                <w:szCs w:val="21"/>
+              </w:rPr>
+              <w:t xml:space="preserve"> = </w:t>
+            </w:r>
+            <w:proofErr w:type="spellStart"/>
+            <w:proofErr w:type="gramStart"/>
+            <w:r>
+              <w:rPr>
+                <w:sz w:val="18"/>
+                <w:szCs w:val="21"/>
+              </w:rPr>
+              <w:t>img.split</w:t>
+            </w:r>
+            <w:proofErr w:type="spellEnd"/>
+            <w:proofErr w:type="gramEnd"/>
+            <w:r>
+              <w:rPr>
+                <w:sz w:val="18"/>
+                <w:szCs w:val="21"/>
+              </w:rPr>
+              <w:t>('/')[-1].split('.')[0] + '_predict.png'</w:t>
+            </w:r>
+          </w:p>
+          <w:p>
+            <w:pPr>
+              <w:rPr>
+                <w:sz w:val="18"/>
+                <w:szCs w:val="21"/>
+              </w:rPr>
+            </w:pPr>
+            <w:r>
+              <w:rPr>
+                <w:sz w:val="18"/>
+                <w:szCs w:val="21"/>
+              </w:rPr>
+              <w:t xml:space="preserve">    with </w:t>
+            </w:r>
+            <w:proofErr w:type="gramStart"/>
+            <w:r>
+              <w:rPr>
+                <w:sz w:val="18"/>
+                <w:szCs w:val="21"/>
+              </w:rPr>
+              <w:t>open(</w:t>
+            </w:r>
+            <w:proofErr w:type="spellStart"/>
+            <w:proofErr w:type="gramEnd"/>
+            <w:r>
+              <w:rPr>
+                <w:sz w:val="18"/>
+                <w:szCs w:val="21"/>
+              </w:rPr>
+              <w:t>save_file_name</w:t>
+            </w:r>
+            <w:proofErr w:type="spellEnd"/>
+            <w:r>
+              <w:rPr>
+                <w:sz w:val="18"/>
+                <w:szCs w:val="21"/>
+              </w:rPr>
+              <w:t>, '</w:t>
+            </w:r>
+            <w:proofErr w:type="spellStart"/>
+            <w:r>
+              <w:rPr>
+                <w:sz w:val="18"/>
+                <w:szCs w:val="21"/>
+              </w:rPr>
+              <w:t>wb</w:t>
+            </w:r>
+            <w:proofErr w:type="spellEnd"/>
+            <w:r>
+              <w:rPr>
+                <w:sz w:val="18"/>
+                <w:szCs w:val="21"/>
+              </w:rPr>
+              <w:t>') as f:</w:t>
+            </w:r>
+          </w:p>
+          <w:p>
+            <w:pPr>
+              <w:rPr>
+                <w:sz w:val="18"/>
+                <w:szCs w:val="21"/>
+              </w:rPr>
+            </w:pPr>
+            <w:r>
+              <w:rPr>
+                <w:sz w:val="18"/>
+                <w:szCs w:val="21"/>
+              </w:rPr>
+              <w:t xml:space="preserve">        </w:t>
+            </w:r>
+            <w:proofErr w:type="spellStart"/>
+            <w:proofErr w:type="gramStart"/>
+            <w:r>
+              <w:rPr>
+                <w:sz w:val="18"/>
+                <w:szCs w:val="21"/>
+              </w:rPr>
+              <w:t>f.write</w:t>
+            </w:r>
+            <w:proofErr w:type="spellEnd"/>
+            <w:proofErr w:type="gramEnd"/>
+            <w:r>
+              <w:rPr>
+                <w:sz w:val="18"/>
+                <w:szCs w:val="21"/>
+              </w:rPr>
+              <w:t>(</w:t>
+            </w:r>
+            <w:proofErr w:type="spellStart"/>
+            <w:r>
+              <w:rPr>
+                <w:sz w:val="18"/>
+                <w:szCs w:val="21"/>
+              </w:rPr>
+              <w:t>r.content</w:t>
+            </w:r>
+            <w:proofErr w:type="spellEnd"/>
+            <w:r>
+              <w:rPr>
+                <w:sz w:val="18"/>
+                <w:szCs w:val="21"/>
+              </w:rPr>
+              <w:t>)</w:t>
             </w:r>
           </w:p>
           <w:p>
@@ -2229,52 +2692,132 @@
                 <w:sz w:val="18"/>
                 <w:szCs w:val="21"/>
               </w:rPr>
-              <w:t xml:space="preserve">    parser = argparse.ArgumentParser(description="远程访问模型进行图片预测工具")</w:t>
-            </w:r>
-          </w:p>
-          <w:p>
-            <w:pPr>
-              <w:rPr>
-                <w:sz w:val="18"/>
-                <w:szCs w:val="21"/>
-              </w:rPr>
-            </w:pPr>
-            <w:r>
-              <w:rPr>
-                <w:sz w:val="18"/>
-                <w:szCs w:val="21"/>
-              </w:rPr>
-              <w:t xml:space="preserve">    parser.add_argument('--image', help="图片的本地地址，必须提供", required=True)</w:t>
-            </w:r>
-          </w:p>
-          <w:p>
-            <w:pPr>
-              <w:rPr>
-                <w:sz w:val="18"/>
-                <w:szCs w:val="21"/>
-              </w:rPr>
-            </w:pPr>
-            <w:r>
-              <w:rPr>
-                <w:sz w:val="18"/>
-                <w:szCs w:val="21"/>
-              </w:rPr>
-              <w:t xml:space="preserve">    parser.add_argument('--ip', help="服务IP，默认 0.0.0.0", type = str, default = '0.0.0.0', required = False)</w:t>
-            </w:r>
-          </w:p>
-          <w:p>
-            <w:pPr>
-              <w:rPr>
-                <w:sz w:val="18"/>
-                <w:szCs w:val="21"/>
-              </w:rPr>
-            </w:pPr>
-            <w:r>
-              <w:rPr>
-                <w:sz w:val="18"/>
-                <w:szCs w:val="21"/>
-              </w:rPr>
-              <w:t xml:space="preserve">    parser.add_argument('--port', help="服务端口号，默认 5001", type = int, default = 5001, required = </w:t>
+              <w:t xml:space="preserve">    parser = </w:t>
+            </w:r>
+            <w:proofErr w:type="spellStart"/>
+            <w:r>
+              <w:rPr>
+                <w:sz w:val="18"/>
+                <w:szCs w:val="21"/>
+              </w:rPr>
+              <w:t>argparse.ArgumentParser</w:t>
+            </w:r>
+            <w:proofErr w:type="spellEnd"/>
+            <w:r>
+              <w:rPr>
+                <w:sz w:val="18"/>
+                <w:szCs w:val="21"/>
+              </w:rPr>
+              <w:t>(description="远程访问模型进行图片预测工具")</w:t>
+            </w:r>
+          </w:p>
+          <w:p>
+            <w:pPr>
+              <w:rPr>
+                <w:sz w:val="18"/>
+                <w:szCs w:val="21"/>
+              </w:rPr>
+            </w:pPr>
+            <w:r>
+              <w:rPr>
+                <w:sz w:val="18"/>
+                <w:szCs w:val="21"/>
+              </w:rPr>
+              <w:t xml:space="preserve">    </w:t>
+            </w:r>
+            <w:proofErr w:type="spellStart"/>
+            <w:r>
+              <w:rPr>
+                <w:sz w:val="18"/>
+                <w:szCs w:val="21"/>
+              </w:rPr>
+              <w:t>parser.add_argument</w:t>
+            </w:r>
+            <w:proofErr w:type="spellEnd"/>
+            <w:r>
+              <w:rPr>
+                <w:sz w:val="18"/>
+                <w:szCs w:val="21"/>
+              </w:rPr>
+              <w:t>('--image', help="图片的本地地址，必须提供", required=True)</w:t>
+            </w:r>
+          </w:p>
+          <w:p>
+            <w:pPr>
+              <w:rPr>
+                <w:sz w:val="18"/>
+                <w:szCs w:val="21"/>
+              </w:rPr>
+            </w:pPr>
+            <w:r>
+              <w:rPr>
+                <w:sz w:val="18"/>
+                <w:szCs w:val="21"/>
+              </w:rPr>
+              <w:t xml:space="preserve">    </w:t>
+            </w:r>
+            <w:proofErr w:type="spellStart"/>
+            <w:r>
+              <w:rPr>
+                <w:sz w:val="18"/>
+                <w:szCs w:val="21"/>
+              </w:rPr>
+              <w:t>parser.add_argument</w:t>
+            </w:r>
+            <w:proofErr w:type="spellEnd"/>
+            <w:r>
+              <w:rPr>
+                <w:sz w:val="18"/>
+                <w:szCs w:val="21"/>
+              </w:rPr>
+              <w:t>('--</w:t>
+            </w:r>
+            <w:proofErr w:type="spellStart"/>
+            <w:r>
+              <w:rPr>
+                <w:sz w:val="18"/>
+                <w:szCs w:val="21"/>
+              </w:rPr>
+              <w:t>ip</w:t>
+            </w:r>
+            <w:proofErr w:type="spellEnd"/>
+            <w:r>
+              <w:rPr>
+                <w:sz w:val="18"/>
+                <w:szCs w:val="21"/>
+              </w:rPr>
+              <w:t>', help="服务IP，默认 0.0.0.0", type = str, default = '0.0.0.0', required = False)</w:t>
+            </w:r>
+          </w:p>
+          <w:p>
+            <w:pPr>
+              <w:rPr>
+                <w:sz w:val="18"/>
+                <w:szCs w:val="21"/>
+              </w:rPr>
+            </w:pPr>
+            <w:r>
+              <w:rPr>
+                <w:sz w:val="18"/>
+                <w:szCs w:val="21"/>
+              </w:rPr>
+              <w:t xml:space="preserve">    </w:t>
+            </w:r>
+            <w:proofErr w:type="spellStart"/>
+            <w:r>
+              <w:rPr>
+                <w:sz w:val="18"/>
+                <w:szCs w:val="21"/>
+              </w:rPr>
+              <w:t>parser.add_argument</w:t>
+            </w:r>
+            <w:proofErr w:type="spellEnd"/>
+            <w:r>
+              <w:rPr>
+                <w:sz w:val="18"/>
+                <w:szCs w:val="21"/>
+              </w:rPr>
+              <w:t xml:space="preserve">('--port', help="服务端口号，默认 5001", type = int, default = 5001, required = </w:t>
             </w:r>
             <w:r>
               <w:rPr>
@@ -2297,7 +2840,48 @@
                 <w:sz w:val="18"/>
                 <w:szCs w:val="21"/>
               </w:rPr>
-              <w:t xml:space="preserve">    args, _ = parser.parse_known_args()</w:t>
+              <w:t xml:space="preserve">    </w:t>
+            </w:r>
+            <w:proofErr w:type="spellStart"/>
+            <w:r>
+              <w:rPr>
+                <w:sz w:val="18"/>
+                <w:szCs w:val="21"/>
+              </w:rPr>
+              <w:t>args</w:t>
+            </w:r>
+            <w:proofErr w:type="spellEnd"/>
+            <w:r>
+              <w:rPr>
+                <w:sz w:val="18"/>
+                <w:szCs w:val="21"/>
+              </w:rPr>
+              <w:t xml:space="preserve">, _ = </w:t>
+            </w:r>
+            <w:proofErr w:type="spellStart"/>
+            <w:proofErr w:type="gramStart"/>
+            <w:r>
+              <w:rPr>
+                <w:sz w:val="18"/>
+                <w:szCs w:val="21"/>
+              </w:rPr>
+              <w:t>parser.parse</w:t>
+            </w:r>
+            <w:proofErr w:type="gramEnd"/>
+            <w:r>
+              <w:rPr>
+                <w:sz w:val="18"/>
+                <w:szCs w:val="21"/>
+              </w:rPr>
+              <w:t>_known_args</w:t>
+            </w:r>
+            <w:proofErr w:type="spellEnd"/>
+            <w:r>
+              <w:rPr>
+                <w:sz w:val="18"/>
+                <w:szCs w:val="21"/>
+              </w:rPr>
+              <w:t>()</w:t>
             </w:r>
           </w:p>
           <w:p>
@@ -2341,7 +2925,57 @@
                 <w:sz w:val="18"/>
                 <w:szCs w:val="21"/>
               </w:rPr>
-              <w:t>(args.image, args.ip, args.port)</w:t>
+              <w:t>(</w:t>
+            </w:r>
+            <w:proofErr w:type="spellStart"/>
+            <w:proofErr w:type="gramStart"/>
+            <w:r>
+              <w:rPr>
+                <w:sz w:val="18"/>
+                <w:szCs w:val="21"/>
+              </w:rPr>
+              <w:t>args.image</w:t>
+            </w:r>
+            <w:proofErr w:type="spellEnd"/>
+            <w:proofErr w:type="gramEnd"/>
+            <w:r>
+              <w:rPr>
+                <w:sz w:val="18"/>
+                <w:szCs w:val="21"/>
+              </w:rPr>
+              <w:t xml:space="preserve">, </w:t>
+            </w:r>
+            <w:proofErr w:type="spellStart"/>
+            <w:r>
+              <w:rPr>
+                <w:sz w:val="18"/>
+                <w:szCs w:val="21"/>
+              </w:rPr>
+              <w:t>args.ip</w:t>
+            </w:r>
+            <w:proofErr w:type="spellEnd"/>
+            <w:r>
+              <w:rPr>
+                <w:sz w:val="18"/>
+                <w:szCs w:val="21"/>
+              </w:rPr>
+              <w:t xml:space="preserve">, </w:t>
+            </w:r>
+            <w:proofErr w:type="spellStart"/>
+            <w:r>
+              <w:rPr>
+                <w:sz w:val="18"/>
+                <w:szCs w:val="21"/>
+              </w:rPr>
+              <w:t>args.port</w:t>
+            </w:r>
+            <w:proofErr w:type="spellEnd"/>
+            <w:r>
+              <w:rPr>
+                <w:sz w:val="18"/>
+                <w:szCs w:val="21"/>
+              </w:rPr>
+              <w:t>)</w:t>
             </w:r>
           </w:p>
           <w:p>
@@ -2400,8 +3034,17 @@
                 <w:sz w:val="18"/>
                 <w:szCs w:val="21"/>
               </w:rPr>
-              <w:t>import argparse</w:t>
-            </w:r>
+              <w:t xml:space="preserve">import </w:t>
+            </w:r>
+            <w:proofErr w:type="spellStart"/>
+            <w:r>
+              <w:rPr>
+                <w:sz w:val="18"/>
+                <w:szCs w:val="21"/>
+              </w:rPr>
+              <w:t>argparse</w:t>
+            </w:r>
+            <w:proofErr w:type="spellEnd"/>
           </w:p>
           <w:p>
             <w:pPr>
@@ -2468,7 +3111,48 @@
                 <w:sz w:val="18"/>
                 <w:szCs w:val="21"/>
               </w:rPr>
-              <w:t>def train(dataset_path, ip = '0.0.0.0', port = 5001):</w:t>
+              <w:t xml:space="preserve">def </w:t>
+            </w:r>
+            <w:proofErr w:type="gramStart"/>
+            <w:r>
+              <w:rPr>
+                <w:sz w:val="18"/>
+                <w:szCs w:val="21"/>
+              </w:rPr>
+              <w:t>train(</w:t>
+            </w:r>
+            <w:proofErr w:type="spellStart"/>
+            <w:proofErr w:type="gramEnd"/>
+            <w:r>
+              <w:rPr>
+                <w:sz w:val="18"/>
+                <w:szCs w:val="21"/>
+              </w:rPr>
+              <w:t>dataset_path</w:t>
+            </w:r>
+            <w:proofErr w:type="spellEnd"/>
+            <w:r>
+              <w:rPr>
+                <w:sz w:val="18"/>
+                <w:szCs w:val="21"/>
+              </w:rPr>
+              <w:t xml:space="preserve">, </w:t>
+            </w:r>
+            <w:proofErr w:type="spellStart"/>
+            <w:r>
+              <w:rPr>
+                <w:sz w:val="18"/>
+                <w:szCs w:val="21"/>
+              </w:rPr>
+              <w:t>ip</w:t>
+            </w:r>
+            <w:proofErr w:type="spellEnd"/>
+            <w:r>
+              <w:rPr>
+                <w:sz w:val="18"/>
+                <w:szCs w:val="21"/>
+              </w:rPr>
+              <w:t xml:space="preserve"> = '0.0.0.0', port = 5001):</w:t>
             </w:r>
           </w:p>
           <w:p>
@@ -2498,67 +3182,288 @@
                 <w:sz w:val="18"/>
                 <w:szCs w:val="21"/>
               </w:rPr>
-              <w:t xml:space="preserve">    upload_url = 'http://{}:{}/segment/upload/train'.format(ip, port)</w:t>
-            </w:r>
-          </w:p>
-          <w:p>
-            <w:pPr>
-              <w:rPr>
-                <w:sz w:val="18"/>
-                <w:szCs w:val="21"/>
-              </w:rPr>
-            </w:pPr>
-            <w:r>
-              <w:rPr>
-                <w:sz w:val="18"/>
-                <w:szCs w:val="21"/>
-              </w:rPr>
-              <w:t xml:space="preserve">    with open(dataset_path, 'rb') as f:</w:t>
-            </w:r>
-          </w:p>
-          <w:p>
-            <w:pPr>
-              <w:rPr>
-                <w:sz w:val="18"/>
-                <w:szCs w:val="21"/>
-              </w:rPr>
-            </w:pPr>
-            <w:r>
-              <w:rPr>
-                <w:sz w:val="18"/>
-                <w:szCs w:val="21"/>
-              </w:rPr>
-              <w:t xml:space="preserve">        r = requests.post(upload_url, files={'file_train': f})</w:t>
-            </w:r>
-          </w:p>
-          <w:p>
-            <w:pPr>
-              <w:rPr>
-                <w:sz w:val="18"/>
-                <w:szCs w:val="21"/>
-              </w:rPr>
-            </w:pPr>
-            <w:r>
-              <w:rPr>
-                <w:sz w:val="18"/>
-                <w:szCs w:val="21"/>
-              </w:rPr>
-              <w:t xml:space="preserve">        print(r.text)</w:t>
-            </w:r>
-          </w:p>
-          <w:p>
-            <w:pPr>
-              <w:rPr>
-                <w:sz w:val="18"/>
-                <w:szCs w:val="21"/>
-              </w:rPr>
-            </w:pPr>
-            <w:r>
-              <w:rPr>
-                <w:sz w:val="18"/>
-                <w:szCs w:val="21"/>
-              </w:rPr>
-              <w:t xml:space="preserve">        format_ret = json.loads(r.text)</w:t>
+              <w:t xml:space="preserve">    </w:t>
+            </w:r>
+            <w:proofErr w:type="spellStart"/>
+            <w:r>
+              <w:rPr>
+                <w:sz w:val="18"/>
+                <w:szCs w:val="21"/>
+              </w:rPr>
+              <w:t>upload_url</w:t>
+            </w:r>
+            <w:proofErr w:type="spellEnd"/>
+            <w:r>
+              <w:rPr>
+                <w:sz w:val="18"/>
+                <w:szCs w:val="21"/>
+              </w:rPr>
+              <w:t xml:space="preserve"> = 'http:/</w:t>
+            </w:r>
+            <w:proofErr w:type="gramStart"/>
+            <w:r>
+              <w:rPr>
+                <w:sz w:val="18"/>
+                <w:szCs w:val="21"/>
+              </w:rPr>
+              <w:t>/{</w:t>
+            </w:r>
+            <w:proofErr w:type="gramEnd"/>
+            <w:r>
+              <w:rPr>
+                <w:sz w:val="18"/>
+                <w:szCs w:val="21"/>
+              </w:rPr>
+              <w:t>}:{}/segment/upload/</w:t>
+            </w:r>
+            <w:proofErr w:type="spellStart"/>
+            <w:r>
+              <w:rPr>
+                <w:sz w:val="18"/>
+                <w:szCs w:val="21"/>
+              </w:rPr>
+              <w:t>train'.format</w:t>
+            </w:r>
+            <w:proofErr w:type="spellEnd"/>
+            <w:r>
+              <w:rPr>
+                <w:sz w:val="18"/>
+                <w:szCs w:val="21"/>
+              </w:rPr>
+              <w:t>(</w:t>
+            </w:r>
+            <w:proofErr w:type="spellStart"/>
+            <w:r>
+              <w:rPr>
+                <w:sz w:val="18"/>
+                <w:szCs w:val="21"/>
+              </w:rPr>
+              <w:t>ip</w:t>
+            </w:r>
+            <w:proofErr w:type="spellEnd"/>
+            <w:r>
+              <w:rPr>
+                <w:sz w:val="18"/>
+                <w:szCs w:val="21"/>
+              </w:rPr>
+              <w:t>, port)</w:t>
+            </w:r>
+          </w:p>
+          <w:p>
+            <w:pPr>
+              <w:rPr>
+                <w:sz w:val="18"/>
+                <w:szCs w:val="21"/>
+              </w:rPr>
+            </w:pPr>
+            <w:r>
+              <w:rPr>
+                <w:sz w:val="18"/>
+                <w:szCs w:val="21"/>
+              </w:rPr>
+              <w:t xml:space="preserve">    with </w:t>
+            </w:r>
+            <w:proofErr w:type="gramStart"/>
+            <w:r>
+              <w:rPr>
+                <w:sz w:val="18"/>
+                <w:szCs w:val="21"/>
+              </w:rPr>
+              <w:t>open(</w:t>
+            </w:r>
+            <w:proofErr w:type="spellStart"/>
+            <w:proofErr w:type="gramEnd"/>
+            <w:r>
+              <w:rPr>
+                <w:sz w:val="18"/>
+                <w:szCs w:val="21"/>
+              </w:rPr>
+              <w:t>dataset_path</w:t>
+            </w:r>
+            <w:proofErr w:type="spellEnd"/>
+            <w:r>
+              <w:rPr>
+                <w:sz w:val="18"/>
+                <w:szCs w:val="21"/>
+              </w:rPr>
+              <w:t>, '</w:t>
+            </w:r>
+            <w:proofErr w:type="spellStart"/>
+            <w:r>
+              <w:rPr>
+                <w:sz w:val="18"/>
+                <w:szCs w:val="21"/>
+              </w:rPr>
+              <w:t>rb</w:t>
+            </w:r>
+            <w:proofErr w:type="spellEnd"/>
+            <w:r>
+              <w:rPr>
+                <w:sz w:val="18"/>
+                <w:szCs w:val="21"/>
+              </w:rPr>
+              <w:t>') as f:</w:t>
+            </w:r>
+          </w:p>
+          <w:p>
+            <w:pPr>
+              <w:rPr>
+                <w:sz w:val="18"/>
+                <w:szCs w:val="21"/>
+              </w:rPr>
+            </w:pPr>
+            <w:r>
+              <w:rPr>
+                <w:sz w:val="18"/>
+                <w:szCs w:val="21"/>
+              </w:rPr>
+              <w:t xml:space="preserve">        r = </w:t>
+            </w:r>
+            <w:proofErr w:type="spellStart"/>
+            <w:proofErr w:type="gramStart"/>
+            <w:r>
+              <w:rPr>
+                <w:sz w:val="18"/>
+                <w:szCs w:val="21"/>
+              </w:rPr>
+              <w:t>requests.post</w:t>
+            </w:r>
+            <w:proofErr w:type="spellEnd"/>
+            <w:r>
+              <w:rPr>
+                <w:sz w:val="18"/>
+                <w:szCs w:val="21"/>
+              </w:rPr>
+              <w:t>(</w:t>
+            </w:r>
+            <w:proofErr w:type="spellStart"/>
+            <w:proofErr w:type="gramEnd"/>
+            <w:r>
+              <w:rPr>
+                <w:sz w:val="18"/>
+                <w:szCs w:val="21"/>
+              </w:rPr>
+              <w:t>upload_url</w:t>
+            </w:r>
+            <w:proofErr w:type="spellEnd"/>
+            <w:r>
+              <w:rPr>
+                <w:sz w:val="18"/>
+                <w:szCs w:val="21"/>
+              </w:rPr>
+              <w:t>, files={'</w:t>
+            </w:r>
+            <w:proofErr w:type="spellStart"/>
+            <w:r>
+              <w:rPr>
+                <w:sz w:val="18"/>
+                <w:szCs w:val="21"/>
+              </w:rPr>
+              <w:t>file_train</w:t>
+            </w:r>
+            <w:proofErr w:type="spellEnd"/>
+            <w:r>
+              <w:rPr>
+                <w:sz w:val="18"/>
+                <w:szCs w:val="21"/>
+              </w:rPr>
+              <w:t>': f})</w:t>
+            </w:r>
+          </w:p>
+          <w:p>
+            <w:pPr>
+              <w:rPr>
+                <w:sz w:val="18"/>
+                <w:szCs w:val="21"/>
+              </w:rPr>
+            </w:pPr>
+            <w:r>
+              <w:rPr>
+                <w:sz w:val="18"/>
+                <w:szCs w:val="21"/>
+              </w:rPr>
+              <w:t xml:space="preserve">        print(</w:t>
+            </w:r>
+            <w:proofErr w:type="spellStart"/>
+            <w:r>
+              <w:rPr>
+                <w:sz w:val="18"/>
+                <w:szCs w:val="21"/>
+              </w:rPr>
+              <w:t>r.text</w:t>
+            </w:r>
+            <w:proofErr w:type="spellEnd"/>
+            <w:r>
+              <w:rPr>
+                <w:sz w:val="18"/>
+                <w:szCs w:val="21"/>
+              </w:rPr>
+              <w:t>)</w:t>
+            </w:r>
+          </w:p>
+          <w:p>
+            <w:pPr>
+              <w:rPr>
+                <w:sz w:val="18"/>
+                <w:szCs w:val="21"/>
+              </w:rPr>
+            </w:pPr>
+            <w:r>
+              <w:rPr>
+                <w:sz w:val="18"/>
+                <w:szCs w:val="21"/>
+              </w:rPr>
+              <w:t xml:space="preserve">        </w:t>
+            </w:r>
+            <w:proofErr w:type="spellStart"/>
+            <w:r>
+              <w:rPr>
+                <w:sz w:val="18"/>
+                <w:szCs w:val="21"/>
+              </w:rPr>
+              <w:t>format_ret</w:t>
+            </w:r>
+            <w:proofErr w:type="spellEnd"/>
+            <w:r>
+              <w:rPr>
+                <w:sz w:val="18"/>
+                <w:szCs w:val="21"/>
+              </w:rPr>
+              <w:t xml:space="preserve"> = </w:t>
+            </w:r>
+            <w:proofErr w:type="spellStart"/>
+            <w:proofErr w:type="gramStart"/>
+            <w:r>
+              <w:rPr>
+                <w:sz w:val="18"/>
+                <w:szCs w:val="21"/>
+              </w:rPr>
+              <w:t>json.loads</w:t>
+            </w:r>
+            <w:proofErr w:type="spellEnd"/>
+            <w:proofErr w:type="gramEnd"/>
+            <w:r>
+              <w:rPr>
+                <w:sz w:val="18"/>
+                <w:szCs w:val="21"/>
+              </w:rPr>
+              <w:t>(</w:t>
+            </w:r>
+            <w:proofErr w:type="spellStart"/>
+            <w:r>
+              <w:rPr>
+                <w:sz w:val="18"/>
+                <w:szCs w:val="21"/>
+              </w:rPr>
+              <w:t>r.text</w:t>
+            </w:r>
+            <w:proofErr w:type="spellEnd"/>
+            <w:r>
+              <w:rPr>
+                <w:sz w:val="18"/>
+                <w:szCs w:val="21"/>
+              </w:rPr>
+              <w:t>)</w:t>
             </w:r>
           </w:p>
           <w:p>
@@ -2603,7 +3508,39 @@
                 <w:sz w:val="18"/>
                 <w:szCs w:val="21"/>
               </w:rPr>
-              <w:t xml:space="preserve">        if format_ret['return'] != 'success':</w:t>
+              <w:t xml:space="preserve">        if </w:t>
+            </w:r>
+            <w:proofErr w:type="spellStart"/>
+            <w:r>
+              <w:rPr>
+                <w:sz w:val="18"/>
+                <w:szCs w:val="21"/>
+              </w:rPr>
+              <w:t>format_ret</w:t>
+            </w:r>
+            <w:proofErr w:type="spellEnd"/>
+            <w:r>
+              <w:rPr>
+                <w:sz w:val="18"/>
+                <w:szCs w:val="21"/>
+              </w:rPr>
+              <w:t>['return'</w:t>
+            </w:r>
+            <w:proofErr w:type="gramStart"/>
+            <w:r>
+              <w:rPr>
+                <w:sz w:val="18"/>
+                <w:szCs w:val="21"/>
+              </w:rPr>
+              <w:t>] !</w:t>
+            </w:r>
+            <w:proofErr w:type="gramEnd"/>
+            <w:r>
+              <w:rPr>
+                <w:sz w:val="18"/>
+                <w:szCs w:val="21"/>
+              </w:rPr>
+              <w:t>= 'success':</w:t>
             </w:r>
           </w:p>
           <w:p>
@@ -2633,7 +3570,23 @@
                 <w:sz w:val="18"/>
                 <w:szCs w:val="21"/>
               </w:rPr>
-              <w:t xml:space="preserve">    print('upload dataset success')</w:t>
+              <w:t xml:space="preserve">    </w:t>
+            </w:r>
+            <w:proofErr w:type="gramStart"/>
+            <w:r>
+              <w:rPr>
+                <w:sz w:val="18"/>
+                <w:szCs w:val="21"/>
+              </w:rPr>
+              <w:t>print(</w:t>
+            </w:r>
+            <w:proofErr w:type="gramEnd"/>
+            <w:r>
+              <w:rPr>
+                <w:sz w:val="18"/>
+                <w:szCs w:val="21"/>
+              </w:rPr>
+              <w:t>'upload dataset success')</w:t>
             </w:r>
           </w:p>
           <w:p>
@@ -2671,7 +3624,71 @@
                 <w:sz w:val="18"/>
                 <w:szCs w:val="21"/>
               </w:rPr>
-              <w:t xml:space="preserve">    train_url = 'http://{}:{}/segment/train'.format(ip, port)</w:t>
+              <w:t xml:space="preserve">    </w:t>
+            </w:r>
+            <w:proofErr w:type="spellStart"/>
+            <w:r>
+              <w:rPr>
+                <w:sz w:val="18"/>
+                <w:szCs w:val="21"/>
+              </w:rPr>
+              <w:t>train_url</w:t>
+            </w:r>
+            <w:proofErr w:type="spellEnd"/>
+            <w:r>
+              <w:rPr>
+                <w:sz w:val="18"/>
+                <w:szCs w:val="21"/>
+              </w:rPr>
+              <w:t xml:space="preserve"> = 'http:/</w:t>
+            </w:r>
+            <w:proofErr w:type="gramStart"/>
+            <w:r>
+              <w:rPr>
+                <w:sz w:val="18"/>
+                <w:szCs w:val="21"/>
+              </w:rPr>
+              <w:t>/{</w:t>
+            </w:r>
+            <w:proofErr w:type="gramEnd"/>
+            <w:r>
+              <w:rPr>
+                <w:sz w:val="18"/>
+                <w:szCs w:val="21"/>
+              </w:rPr>
+              <w:t>}:{}/segment/</w:t>
+            </w:r>
+            <w:proofErr w:type="spellStart"/>
+            <w:r>
+              <w:rPr>
+                <w:sz w:val="18"/>
+                <w:szCs w:val="21"/>
+              </w:rPr>
+              <w:t>train'.format</w:t>
+            </w:r>
+            <w:proofErr w:type="spellEnd"/>
+            <w:r>
+              <w:rPr>
+                <w:sz w:val="18"/>
+                <w:szCs w:val="21"/>
+              </w:rPr>
+              <w:t>(</w:t>
+            </w:r>
+            <w:proofErr w:type="spellStart"/>
+            <w:r>
+              <w:rPr>
+                <w:sz w:val="18"/>
+                <w:szCs w:val="21"/>
+              </w:rPr>
+              <w:t>ip</w:t>
+            </w:r>
+            <w:proofErr w:type="spellEnd"/>
+            <w:r>
+              <w:rPr>
+                <w:sz w:val="18"/>
+                <w:szCs w:val="21"/>
+              </w:rPr>
+              <w:t>, port)</w:t>
             </w:r>
           </w:p>
           <w:p>
@@ -2731,52 +3748,168 @@
                 <w:sz w:val="18"/>
                 <w:szCs w:val="21"/>
               </w:rPr>
-              <w:t xml:space="preserve">        r = requests.post(train_url, timeout = 30)</w:t>
-            </w:r>
-          </w:p>
-          <w:p>
-            <w:pPr>
-              <w:rPr>
-                <w:sz w:val="18"/>
-                <w:szCs w:val="21"/>
-              </w:rPr>
-            </w:pPr>
-            <w:r>
-              <w:rPr>
-                <w:sz w:val="18"/>
-                <w:szCs w:val="21"/>
-              </w:rPr>
-              <w:t xml:space="preserve">        format_ret = json.loads(r.text)</w:t>
-            </w:r>
-          </w:p>
-          <w:p>
-            <w:pPr>
-              <w:rPr>
-                <w:sz w:val="18"/>
-                <w:szCs w:val="21"/>
-              </w:rPr>
-            </w:pPr>
-            <w:r>
-              <w:rPr>
-                <w:sz w:val="18"/>
-                <w:szCs w:val="21"/>
-              </w:rPr>
-              <w:t xml:space="preserve">        if format_ret['return'] == 'no data':</w:t>
-            </w:r>
-          </w:p>
-          <w:p>
-            <w:pPr>
-              <w:rPr>
-                <w:sz w:val="18"/>
-                <w:szCs w:val="21"/>
-              </w:rPr>
-            </w:pPr>
-            <w:r>
-              <w:rPr>
-                <w:sz w:val="18"/>
-                <w:szCs w:val="21"/>
-              </w:rPr>
-              <w:t xml:space="preserve">            print('no data')</w:t>
+              <w:t xml:space="preserve">        r = </w:t>
+            </w:r>
+            <w:proofErr w:type="spellStart"/>
+            <w:proofErr w:type="gramStart"/>
+            <w:r>
+              <w:rPr>
+                <w:sz w:val="18"/>
+                <w:szCs w:val="21"/>
+              </w:rPr>
+              <w:t>requests.post</w:t>
+            </w:r>
+            <w:proofErr w:type="spellEnd"/>
+            <w:r>
+              <w:rPr>
+                <w:sz w:val="18"/>
+                <w:szCs w:val="21"/>
+              </w:rPr>
+              <w:t>(</w:t>
+            </w:r>
+            <w:proofErr w:type="spellStart"/>
+            <w:proofErr w:type="gramEnd"/>
+            <w:r>
+              <w:rPr>
+                <w:sz w:val="18"/>
+                <w:szCs w:val="21"/>
+              </w:rPr>
+              <w:t>train_url</w:t>
+            </w:r>
+            <w:proofErr w:type="spellEnd"/>
+            <w:r>
+              <w:rPr>
+                <w:sz w:val="18"/>
+                <w:szCs w:val="21"/>
+              </w:rPr>
+              <w:t>, timeout = 30)</w:t>
+            </w:r>
+          </w:p>
+          <w:p>
+            <w:pPr>
+              <w:rPr>
+                <w:sz w:val="18"/>
+                <w:szCs w:val="21"/>
+              </w:rPr>
+            </w:pPr>
+            <w:r>
+              <w:rPr>
+                <w:sz w:val="18"/>
+                <w:szCs w:val="21"/>
+              </w:rPr>
+              <w:t xml:space="preserve">        </w:t>
+            </w:r>
+            <w:proofErr w:type="spellStart"/>
+            <w:r>
+              <w:rPr>
+                <w:sz w:val="18"/>
+                <w:szCs w:val="21"/>
+              </w:rPr>
+              <w:t>format_ret</w:t>
+            </w:r>
+            <w:proofErr w:type="spellEnd"/>
+            <w:r>
+              <w:rPr>
+                <w:sz w:val="18"/>
+                <w:szCs w:val="21"/>
+              </w:rPr>
+              <w:t xml:space="preserve"> = </w:t>
+            </w:r>
+            <w:proofErr w:type="spellStart"/>
+            <w:proofErr w:type="gramStart"/>
+            <w:r>
+              <w:rPr>
+                <w:sz w:val="18"/>
+                <w:szCs w:val="21"/>
+              </w:rPr>
+              <w:t>json.loads</w:t>
+            </w:r>
+            <w:proofErr w:type="spellEnd"/>
+            <w:proofErr w:type="gramEnd"/>
+            <w:r>
+              <w:rPr>
+                <w:sz w:val="18"/>
+                <w:szCs w:val="21"/>
+              </w:rPr>
+              <w:t>(</w:t>
+            </w:r>
+            <w:proofErr w:type="spellStart"/>
+            <w:r>
+              <w:rPr>
+                <w:sz w:val="18"/>
+                <w:szCs w:val="21"/>
+              </w:rPr>
+              <w:t>r.text</w:t>
+            </w:r>
+            <w:proofErr w:type="spellEnd"/>
+            <w:r>
+              <w:rPr>
+                <w:sz w:val="18"/>
+                <w:szCs w:val="21"/>
+              </w:rPr>
+              <w:t>)</w:t>
+            </w:r>
+          </w:p>
+          <w:p>
+            <w:pPr>
+              <w:rPr>
+                <w:sz w:val="18"/>
+                <w:szCs w:val="21"/>
+              </w:rPr>
+            </w:pPr>
+            <w:r>
+              <w:rPr>
+                <w:sz w:val="18"/>
+                <w:szCs w:val="21"/>
+              </w:rPr>
+              <w:t xml:space="preserve">        if </w:t>
+            </w:r>
+            <w:proofErr w:type="spellStart"/>
+            <w:r>
+              <w:rPr>
+                <w:sz w:val="18"/>
+                <w:szCs w:val="21"/>
+              </w:rPr>
+              <w:t>format_ret</w:t>
+            </w:r>
+            <w:proofErr w:type="spellEnd"/>
+            <w:r>
+              <w:rPr>
+                <w:sz w:val="18"/>
+                <w:szCs w:val="21"/>
+              </w:rPr>
+              <w:t>['return'] == 'no data':</w:t>
+            </w:r>
+          </w:p>
+          <w:p>
+            <w:pPr>
+              <w:rPr>
+                <w:sz w:val="18"/>
+                <w:szCs w:val="21"/>
+              </w:rPr>
+            </w:pPr>
+            <w:r>
+              <w:rPr>
+                <w:sz w:val="18"/>
+                <w:szCs w:val="21"/>
+              </w:rPr>
+              <w:t xml:space="preserve">            </w:t>
+            </w:r>
+            <w:proofErr w:type="gramStart"/>
+            <w:r>
+              <w:rPr>
+                <w:sz w:val="18"/>
+                <w:szCs w:val="21"/>
+              </w:rPr>
+              <w:t>print(</w:t>
+            </w:r>
+            <w:proofErr w:type="gramEnd"/>
+            <w:r>
+              <w:rPr>
+                <w:sz w:val="18"/>
+                <w:szCs w:val="21"/>
+              </w:rPr>
+              <w:t>'no data')</w:t>
             </w:r>
           </w:p>
           <w:p>
@@ -2806,22 +3939,63 @@
                 <w:sz w:val="18"/>
                 <w:szCs w:val="21"/>
               </w:rPr>
-              <w:t xml:space="preserve">    except requests.exceptions.Timeout:</w:t>
-            </w:r>
-          </w:p>
-          <w:p>
-            <w:pPr>
-              <w:rPr>
-                <w:sz w:val="18"/>
-                <w:szCs w:val="21"/>
-              </w:rPr>
-            </w:pPr>
-            <w:r>
-              <w:rPr>
-                <w:sz w:val="18"/>
-                <w:szCs w:val="21"/>
-              </w:rPr>
-              <w:t xml:space="preserve">        print('request timeout')</w:t>
+              <w:t xml:space="preserve">    except </w:t>
+            </w:r>
+            <w:proofErr w:type="spellStart"/>
+            <w:proofErr w:type="gramStart"/>
+            <w:r>
+              <w:rPr>
+                <w:sz w:val="18"/>
+                <w:szCs w:val="21"/>
+              </w:rPr>
+              <w:t>requests.exceptions</w:t>
+            </w:r>
+            <w:proofErr w:type="gramEnd"/>
+            <w:r>
+              <w:rPr>
+                <w:sz w:val="18"/>
+                <w:szCs w:val="21"/>
+              </w:rPr>
+              <w:t>.Timeout</w:t>
+            </w:r>
+            <w:proofErr w:type="spellEnd"/>
+            <w:r>
+              <w:rPr>
+                <w:sz w:val="18"/>
+                <w:szCs w:val="21"/>
+              </w:rPr>
+              <w:t>:</w:t>
+            </w:r>
+          </w:p>
+          <w:p>
+            <w:pPr>
+              <w:rPr>
+                <w:sz w:val="18"/>
+                <w:szCs w:val="21"/>
+              </w:rPr>
+            </w:pPr>
+            <w:r>
+              <w:rPr>
+                <w:sz w:val="18"/>
+                <w:szCs w:val="21"/>
+              </w:rPr>
+              <w:t xml:space="preserve">        </w:t>
+            </w:r>
+            <w:proofErr w:type="gramStart"/>
+            <w:r>
+              <w:rPr>
+                <w:sz w:val="18"/>
+                <w:szCs w:val="21"/>
+              </w:rPr>
+              <w:t>print(</w:t>
+            </w:r>
+            <w:proofErr w:type="gramEnd"/>
+            <w:r>
+              <w:rPr>
+                <w:sz w:val="18"/>
+                <w:szCs w:val="21"/>
+              </w:rPr>
+              <w:t>'request timeout')</w:t>
             </w:r>
           </w:p>
           <w:p>
@@ -2927,7 +4101,71 @@
                 <w:sz w:val="18"/>
                 <w:szCs w:val="21"/>
               </w:rPr>
-              <w:t xml:space="preserve">    status_url = 'http://{}:{}/segment/get_status'.format(ip, port)</w:t>
+              <w:t xml:space="preserve">    </w:t>
+            </w:r>
+            <w:proofErr w:type="spellStart"/>
+            <w:r>
+              <w:rPr>
+                <w:sz w:val="18"/>
+                <w:szCs w:val="21"/>
+              </w:rPr>
+              <w:t>status_url</w:t>
+            </w:r>
+            <w:proofErr w:type="spellEnd"/>
+            <w:r>
+              <w:rPr>
+                <w:sz w:val="18"/>
+                <w:szCs w:val="21"/>
+              </w:rPr>
+              <w:t xml:space="preserve"> = 'http:/</w:t>
+            </w:r>
+            <w:proofErr w:type="gramStart"/>
+            <w:r>
+              <w:rPr>
+                <w:sz w:val="18"/>
+                <w:szCs w:val="21"/>
+              </w:rPr>
+              <w:t>/{</w:t>
+            </w:r>
+            <w:proofErr w:type="gramEnd"/>
+            <w:r>
+              <w:rPr>
+                <w:sz w:val="18"/>
+                <w:szCs w:val="21"/>
+              </w:rPr>
+              <w:t>}:{}/segment/</w:t>
+            </w:r>
+            <w:proofErr w:type="spellStart"/>
+            <w:r>
+              <w:rPr>
+                <w:sz w:val="18"/>
+                <w:szCs w:val="21"/>
+              </w:rPr>
+              <w:t>get_status'.format</w:t>
+            </w:r>
+            <w:proofErr w:type="spellEnd"/>
+            <w:r>
+              <w:rPr>
+                <w:sz w:val="18"/>
+                <w:szCs w:val="21"/>
+              </w:rPr>
+              <w:t>(</w:t>
+            </w:r>
+            <w:proofErr w:type="spellStart"/>
+            <w:r>
+              <w:rPr>
+                <w:sz w:val="18"/>
+                <w:szCs w:val="21"/>
+              </w:rPr>
+              <w:t>ip</w:t>
+            </w:r>
+            <w:proofErr w:type="spellEnd"/>
+            <w:r>
+              <w:rPr>
+                <w:sz w:val="18"/>
+                <w:szCs w:val="21"/>
+              </w:rPr>
+              <w:t>, port)</w:t>
             </w:r>
           </w:p>
           <w:p>
@@ -2957,7 +4195,39 @@
                 <w:sz w:val="18"/>
                 <w:szCs w:val="21"/>
               </w:rPr>
-              <w:t xml:space="preserve">        r = requests.get(status_url)</w:t>
+              <w:t xml:space="preserve">        r = </w:t>
+            </w:r>
+            <w:proofErr w:type="spellStart"/>
+            <w:r>
+              <w:rPr>
+                <w:sz w:val="18"/>
+                <w:szCs w:val="21"/>
+              </w:rPr>
+              <w:t>requests.get</w:t>
+            </w:r>
+            <w:proofErr w:type="spellEnd"/>
+            <w:r>
+              <w:rPr>
+                <w:sz w:val="18"/>
+                <w:szCs w:val="21"/>
+              </w:rPr>
+              <w:t>(</w:t>
+            </w:r>
+            <w:proofErr w:type="spellStart"/>
+            <w:r>
+              <w:rPr>
+                <w:sz w:val="18"/>
+                <w:szCs w:val="21"/>
+              </w:rPr>
+              <w:t>status_url</w:t>
+            </w:r>
+            <w:proofErr w:type="spellEnd"/>
+            <w:r>
+              <w:rPr>
+                <w:sz w:val="18"/>
+                <w:szCs w:val="21"/>
+              </w:rPr>
+              <w:t>)</w:t>
             </w:r>
           </w:p>
           <w:p>
@@ -2987,22 +4257,88 @@
                 <w:sz w:val="18"/>
                 <w:szCs w:val="21"/>
               </w:rPr>
-              <w:t xml:space="preserve">        format_ret = json.loads(r.text)</w:t>
-            </w:r>
-          </w:p>
-          <w:p>
-            <w:pPr>
-              <w:rPr>
-                <w:sz w:val="18"/>
-                <w:szCs w:val="21"/>
-              </w:rPr>
-            </w:pPr>
-            <w:r>
-              <w:rPr>
-                <w:sz w:val="18"/>
-                <w:szCs w:val="21"/>
-              </w:rPr>
-              <w:t xml:space="preserve">        if format_ret['return'] == 'trained':</w:t>
+              <w:t xml:space="preserve">        </w:t>
+            </w:r>
+            <w:proofErr w:type="spellStart"/>
+            <w:r>
+              <w:rPr>
+                <w:sz w:val="18"/>
+                <w:szCs w:val="21"/>
+              </w:rPr>
+              <w:t>format_ret</w:t>
+            </w:r>
+            <w:proofErr w:type="spellEnd"/>
+            <w:r>
+              <w:rPr>
+                <w:sz w:val="18"/>
+                <w:szCs w:val="21"/>
+              </w:rPr>
+              <w:t xml:space="preserve"> = </w:t>
+            </w:r>
+            <w:proofErr w:type="spellStart"/>
+            <w:proofErr w:type="gramStart"/>
+            <w:r>
+              <w:rPr>
+                <w:sz w:val="18"/>
+                <w:szCs w:val="21"/>
+              </w:rPr>
+              <w:t>json.loads</w:t>
+            </w:r>
+            <w:proofErr w:type="spellEnd"/>
+            <w:proofErr w:type="gramEnd"/>
+            <w:r>
+              <w:rPr>
+                <w:sz w:val="18"/>
+                <w:szCs w:val="21"/>
+              </w:rPr>
+              <w:t>(</w:t>
+            </w:r>
+            <w:proofErr w:type="spellStart"/>
+            <w:r>
+              <w:rPr>
+                <w:sz w:val="18"/>
+                <w:szCs w:val="21"/>
+              </w:rPr>
+              <w:t>r.text</w:t>
+            </w:r>
+            <w:proofErr w:type="spellEnd"/>
+            <w:r>
+              <w:rPr>
+                <w:sz w:val="18"/>
+                <w:szCs w:val="21"/>
+              </w:rPr>
+              <w:t>)</w:t>
+            </w:r>
+          </w:p>
+          <w:p>
+            <w:pPr>
+              <w:rPr>
+                <w:sz w:val="18"/>
+                <w:szCs w:val="21"/>
+              </w:rPr>
+            </w:pPr>
+            <w:r>
+              <w:rPr>
+                <w:sz w:val="18"/>
+                <w:szCs w:val="21"/>
+              </w:rPr>
+              <w:t xml:space="preserve">        if </w:t>
+            </w:r>
+            <w:proofErr w:type="spellStart"/>
+            <w:r>
+              <w:rPr>
+                <w:sz w:val="18"/>
+                <w:szCs w:val="21"/>
+              </w:rPr>
+              <w:t>format_ret</w:t>
+            </w:r>
+            <w:proofErr w:type="spellEnd"/>
+            <w:r>
+              <w:rPr>
+                <w:sz w:val="18"/>
+                <w:szCs w:val="21"/>
+              </w:rPr>
+              <w:t>['return'] == 'trained':</w:t>
             </w:r>
           </w:p>
           <w:p>
@@ -3047,7 +4383,39 @@
                 <w:sz w:val="18"/>
                 <w:szCs w:val="21"/>
               </w:rPr>
-              <w:t xml:space="preserve">        elif format_ret['return'] == 'non-trained':</w:t>
+              <w:t xml:space="preserve">        </w:t>
+            </w:r>
+            <w:proofErr w:type="spellStart"/>
+            <w:r>
+              <w:rPr>
+                <w:sz w:val="18"/>
+                <w:szCs w:val="21"/>
+              </w:rPr>
+              <w:t>elif</w:t>
+            </w:r>
+            <w:proofErr w:type="spellEnd"/>
+            <w:r>
+              <w:rPr>
+                <w:sz w:val="18"/>
+                <w:szCs w:val="21"/>
+              </w:rPr>
+              <w:t xml:space="preserve"> </w:t>
+            </w:r>
+            <w:proofErr w:type="spellStart"/>
+            <w:r>
+              <w:rPr>
+                <w:sz w:val="18"/>
+                <w:szCs w:val="21"/>
+              </w:rPr>
+              <w:t>format_ret</w:t>
+            </w:r>
+            <w:proofErr w:type="spellEnd"/>
+            <w:r>
+              <w:rPr>
+                <w:sz w:val="18"/>
+                <w:szCs w:val="21"/>
+              </w:rPr>
+              <w:t>['return'] == 'non-trained':</w:t>
             </w:r>
           </w:p>
           <w:p>
@@ -3092,7 +4460,39 @@
                 <w:sz w:val="18"/>
                 <w:szCs w:val="21"/>
               </w:rPr>
-              <w:t xml:space="preserve">        elif format_ret['return'] == 'training':</w:t>
+              <w:t xml:space="preserve">        </w:t>
+            </w:r>
+            <w:proofErr w:type="spellStart"/>
+            <w:r>
+              <w:rPr>
+                <w:sz w:val="18"/>
+                <w:szCs w:val="21"/>
+              </w:rPr>
+              <w:t>elif</w:t>
+            </w:r>
+            <w:proofErr w:type="spellEnd"/>
+            <w:r>
+              <w:rPr>
+                <w:sz w:val="18"/>
+                <w:szCs w:val="21"/>
+              </w:rPr>
+              <w:t xml:space="preserve"> </w:t>
+            </w:r>
+            <w:proofErr w:type="spellStart"/>
+            <w:r>
+              <w:rPr>
+                <w:sz w:val="18"/>
+                <w:szCs w:val="21"/>
+              </w:rPr>
+              <w:t>format_ret</w:t>
+            </w:r>
+            <w:proofErr w:type="spellEnd"/>
+            <w:r>
+              <w:rPr>
+                <w:sz w:val="18"/>
+                <w:szCs w:val="21"/>
+              </w:rPr>
+              <w:t>['return'] == 'training':</w:t>
             </w:r>
           </w:p>
           <w:p>
@@ -3137,7 +4537,25 @@
                 <w:sz w:val="18"/>
                 <w:szCs w:val="21"/>
               </w:rPr>
-              <w:t xml:space="preserve">            time.sleep(60)</w:t>
+              <w:t xml:space="preserve">            </w:t>
+            </w:r>
+            <w:proofErr w:type="spellStart"/>
+            <w:proofErr w:type="gramStart"/>
+            <w:r>
+              <w:rPr>
+                <w:sz w:val="18"/>
+                <w:szCs w:val="21"/>
+              </w:rPr>
+              <w:t>time.sleep</w:t>
+            </w:r>
+            <w:proofErr w:type="spellEnd"/>
+            <w:proofErr w:type="gramEnd"/>
+            <w:r>
+              <w:rPr>
+                <w:sz w:val="18"/>
+                <w:szCs w:val="21"/>
+              </w:rPr>
+              <w:t>(60)</w:t>
             </w:r>
           </w:p>
           <w:p>
@@ -3175,152 +4593,444 @@
                 <w:sz w:val="18"/>
                 <w:szCs w:val="21"/>
               </w:rPr>
-              <w:t xml:space="preserve">    parser = argparse.ArgumentParser(description="远程访问模型进行图片预测工具")</w:t>
-            </w:r>
-          </w:p>
-          <w:p>
-            <w:pPr>
-              <w:rPr>
-                <w:sz w:val="18"/>
-                <w:szCs w:val="21"/>
-              </w:rPr>
-            </w:pPr>
-            <w:r>
-              <w:rPr>
-                <w:sz w:val="18"/>
-                <w:szCs w:val="21"/>
-              </w:rPr>
-              <w:t xml:space="preserve">    sub_parser = parser.add_subparsers(help='选择不同功能')</w:t>
-            </w:r>
-          </w:p>
-          <w:p>
-            <w:pPr>
-              <w:rPr>
-                <w:sz w:val="18"/>
-                <w:szCs w:val="21"/>
-              </w:rPr>
-            </w:pPr>
-          </w:p>
-          <w:p>
-            <w:pPr>
-              <w:rPr>
-                <w:sz w:val="18"/>
-                <w:szCs w:val="21"/>
-              </w:rPr>
-            </w:pPr>
-            <w:r>
-              <w:rPr>
-                <w:sz w:val="18"/>
-                <w:szCs w:val="21"/>
-              </w:rPr>
-              <w:t xml:space="preserve">    train_parser = sub_parser.add_parser('train', help='训练')</w:t>
-            </w:r>
-          </w:p>
-          <w:p>
-            <w:pPr>
-              <w:rPr>
-                <w:sz w:val="18"/>
-                <w:szCs w:val="21"/>
-              </w:rPr>
-            </w:pPr>
-            <w:r>
-              <w:rPr>
-                <w:sz w:val="18"/>
-                <w:szCs w:val="21"/>
-              </w:rPr>
-              <w:t xml:space="preserve">    train_parser.add_argument('--subcommand', default='train')</w:t>
-            </w:r>
-          </w:p>
-          <w:p>
-            <w:pPr>
-              <w:rPr>
-                <w:sz w:val="18"/>
-                <w:szCs w:val="21"/>
-              </w:rPr>
-            </w:pPr>
-            <w:r>
-              <w:rPr>
-                <w:sz w:val="18"/>
-                <w:szCs w:val="21"/>
-              </w:rPr>
-              <w:t xml:space="preserve">    train_parser.add_argument('--file', help="图片数据集zip格式压缩包路径，必须提供", required=True)</w:t>
-            </w:r>
-          </w:p>
-          <w:p>
-            <w:pPr>
-              <w:rPr>
-                <w:sz w:val="18"/>
-                <w:szCs w:val="21"/>
-              </w:rPr>
-            </w:pPr>
-            <w:r>
-              <w:rPr>
-                <w:sz w:val="18"/>
-                <w:szCs w:val="21"/>
-              </w:rPr>
-              <w:t xml:space="preserve">    train_parser.add_argument('--ip', help="服务IP，默认 0.0.0.0", type = str, default = '0.0.0.0', required = False)</w:t>
-            </w:r>
-          </w:p>
-          <w:p>
-            <w:pPr>
-              <w:rPr>
-                <w:sz w:val="18"/>
-                <w:szCs w:val="21"/>
-              </w:rPr>
-            </w:pPr>
-            <w:r>
-              <w:rPr>
-                <w:sz w:val="18"/>
-                <w:szCs w:val="21"/>
-              </w:rPr>
-              <w:t xml:space="preserve">    train_parser.add_argument('--port', help="服务端口号，默认 5001", type = int, default = 5001, required = False)</w:t>
-            </w:r>
-          </w:p>
-          <w:p>
-            <w:pPr>
-              <w:rPr>
-                <w:sz w:val="18"/>
-                <w:szCs w:val="21"/>
-              </w:rPr>
-            </w:pPr>
-            <w:r>
-              <w:rPr>
-                <w:sz w:val="18"/>
-                <w:szCs w:val="21"/>
-              </w:rPr>
-              <w:t xml:space="preserve">    args, _ = parser.parse_known_args()</w:t>
-            </w:r>
-          </w:p>
-          <w:p>
-            <w:pPr>
-              <w:rPr>
-                <w:sz w:val="18"/>
-                <w:szCs w:val="21"/>
-              </w:rPr>
-            </w:pPr>
-          </w:p>
-          <w:p>
-            <w:pPr>
-              <w:rPr>
-                <w:sz w:val="18"/>
-                <w:szCs w:val="21"/>
-              </w:rPr>
-            </w:pPr>
-            <w:r>
-              <w:rPr>
-                <w:sz w:val="18"/>
-                <w:szCs w:val="21"/>
-              </w:rPr>
-              <w:t xml:space="preserve">    if args.subcommand == 'train':</w:t>
-            </w:r>
-          </w:p>
-          <w:p>
-            <w:r>
-              <w:rPr>
-                <w:sz w:val="18"/>
-                <w:szCs w:val="21"/>
-              </w:rPr>
-              <w:t xml:space="preserve">        train(args.file, args.ip, args.port)</w:t>
+              <w:t xml:space="preserve">    parser = </w:t>
+            </w:r>
+            <w:proofErr w:type="spellStart"/>
+            <w:r>
+              <w:rPr>
+                <w:sz w:val="18"/>
+                <w:szCs w:val="21"/>
+              </w:rPr>
+              <w:t>argparse.ArgumentParser</w:t>
+            </w:r>
+            <w:proofErr w:type="spellEnd"/>
+            <w:r>
+              <w:rPr>
+                <w:sz w:val="18"/>
+                <w:szCs w:val="21"/>
+              </w:rPr>
+              <w:t>(description="远程访问模型进行图片预测工具")</w:t>
+            </w:r>
+          </w:p>
+          <w:p>
+            <w:pPr>
+              <w:rPr>
+                <w:sz w:val="18"/>
+                <w:szCs w:val="21"/>
+              </w:rPr>
+            </w:pPr>
+            <w:r>
+              <w:rPr>
+                <w:sz w:val="18"/>
+                <w:szCs w:val="21"/>
+              </w:rPr>
+              <w:t xml:space="preserve">    </w:t>
+            </w:r>
+            <w:proofErr w:type="spellStart"/>
+            <w:r>
+              <w:rPr>
+                <w:sz w:val="18"/>
+                <w:szCs w:val="21"/>
+              </w:rPr>
+              <w:t>sub_parser</w:t>
+            </w:r>
+            <w:proofErr w:type="spellEnd"/>
+            <w:r>
+              <w:rPr>
+                <w:sz w:val="18"/>
+                <w:szCs w:val="21"/>
+              </w:rPr>
+              <w:t xml:space="preserve"> = </w:t>
+            </w:r>
+            <w:proofErr w:type="spellStart"/>
+            <w:r>
+              <w:rPr>
+                <w:sz w:val="18"/>
+                <w:szCs w:val="21"/>
+              </w:rPr>
+              <w:t>parser.add_subparsers</w:t>
+            </w:r>
+            <w:proofErr w:type="spellEnd"/>
+            <w:r>
+              <w:rPr>
+                <w:sz w:val="18"/>
+                <w:szCs w:val="21"/>
+              </w:rPr>
+              <w:t>(help='选择不同功能')</w:t>
+            </w:r>
+          </w:p>
+          <w:p>
+            <w:pPr>
+              <w:rPr>
+                <w:sz w:val="18"/>
+                <w:szCs w:val="21"/>
+              </w:rPr>
+            </w:pPr>
+          </w:p>
+          <w:p>
+            <w:pPr>
+              <w:rPr>
+                <w:sz w:val="18"/>
+                <w:szCs w:val="21"/>
+              </w:rPr>
+            </w:pPr>
+            <w:r>
+              <w:rPr>
+                <w:sz w:val="18"/>
+                <w:szCs w:val="21"/>
+              </w:rPr>
+              <w:t xml:space="preserve">    </w:t>
+            </w:r>
+            <w:proofErr w:type="spellStart"/>
+            <w:r>
+              <w:rPr>
+                <w:sz w:val="18"/>
+                <w:szCs w:val="21"/>
+              </w:rPr>
+              <w:t>train_parser</w:t>
+            </w:r>
+            <w:proofErr w:type="spellEnd"/>
+            <w:r>
+              <w:rPr>
+                <w:sz w:val="18"/>
+                <w:szCs w:val="21"/>
+              </w:rPr>
+              <w:t xml:space="preserve"> = </w:t>
+            </w:r>
+            <w:proofErr w:type="spellStart"/>
+            <w:r>
+              <w:rPr>
+                <w:sz w:val="18"/>
+                <w:szCs w:val="21"/>
+              </w:rPr>
+              <w:t>sub_parser.add_parser</w:t>
+            </w:r>
+            <w:proofErr w:type="spellEnd"/>
+            <w:r>
+              <w:rPr>
+                <w:sz w:val="18"/>
+                <w:szCs w:val="21"/>
+              </w:rPr>
+              <w:t>('train', help='训练')</w:t>
+            </w:r>
+          </w:p>
+          <w:p>
+            <w:pPr>
+              <w:rPr>
+                <w:sz w:val="18"/>
+                <w:szCs w:val="21"/>
+              </w:rPr>
+            </w:pPr>
+            <w:r>
+              <w:rPr>
+                <w:sz w:val="18"/>
+                <w:szCs w:val="21"/>
+              </w:rPr>
+              <w:t xml:space="preserve">    </w:t>
+            </w:r>
+            <w:proofErr w:type="spellStart"/>
+            <w:r>
+              <w:rPr>
+                <w:sz w:val="18"/>
+                <w:szCs w:val="21"/>
+              </w:rPr>
+              <w:t>train_parser.add_</w:t>
+            </w:r>
+            <w:proofErr w:type="gramStart"/>
+            <w:r>
+              <w:rPr>
+                <w:sz w:val="18"/>
+                <w:szCs w:val="21"/>
+              </w:rPr>
+              <w:t>argument</w:t>
+            </w:r>
+            <w:proofErr w:type="spellEnd"/>
+            <w:r>
+              <w:rPr>
+                <w:sz w:val="18"/>
+                <w:szCs w:val="21"/>
+              </w:rPr>
+              <w:t>(</w:t>
+            </w:r>
+            <w:proofErr w:type="gramEnd"/>
+            <w:r>
+              <w:rPr>
+                <w:sz w:val="18"/>
+                <w:szCs w:val="21"/>
+              </w:rPr>
+              <w:t>'--subcommand', default='train')</w:t>
+            </w:r>
+          </w:p>
+          <w:p>
+            <w:pPr>
+              <w:rPr>
+                <w:sz w:val="18"/>
+                <w:szCs w:val="21"/>
+              </w:rPr>
+            </w:pPr>
+            <w:r>
+              <w:rPr>
+                <w:sz w:val="18"/>
+                <w:szCs w:val="21"/>
+              </w:rPr>
+              <w:t xml:space="preserve">    </w:t>
+            </w:r>
+            <w:proofErr w:type="spellStart"/>
+            <w:r>
+              <w:rPr>
+                <w:sz w:val="18"/>
+                <w:szCs w:val="21"/>
+              </w:rPr>
+              <w:t>train_parser.add_argument</w:t>
+            </w:r>
+            <w:proofErr w:type="spellEnd"/>
+            <w:r>
+              <w:rPr>
+                <w:sz w:val="18"/>
+                <w:szCs w:val="21"/>
+              </w:rPr>
+              <w:t>('--file', help="图片数据集zip格式压缩包路径，必须提供", required=True)</w:t>
+            </w:r>
+          </w:p>
+          <w:p>
+            <w:pPr>
+              <w:rPr>
+                <w:sz w:val="18"/>
+                <w:szCs w:val="21"/>
+              </w:rPr>
+            </w:pPr>
+            <w:r>
+              <w:rPr>
+                <w:sz w:val="18"/>
+                <w:szCs w:val="21"/>
+              </w:rPr>
+              <w:t xml:space="preserve">    </w:t>
+            </w:r>
+            <w:proofErr w:type="spellStart"/>
+            <w:r>
+              <w:rPr>
+                <w:sz w:val="18"/>
+                <w:szCs w:val="21"/>
+              </w:rPr>
+              <w:t>train_parser.add_argument</w:t>
+            </w:r>
+            <w:proofErr w:type="spellEnd"/>
+            <w:r>
+              <w:rPr>
+                <w:sz w:val="18"/>
+                <w:szCs w:val="21"/>
+              </w:rPr>
+              <w:t>('--</w:t>
+            </w:r>
+            <w:proofErr w:type="spellStart"/>
+            <w:r>
+              <w:rPr>
+                <w:sz w:val="18"/>
+                <w:szCs w:val="21"/>
+              </w:rPr>
+              <w:t>ip</w:t>
+            </w:r>
+            <w:proofErr w:type="spellEnd"/>
+            <w:r>
+              <w:rPr>
+                <w:sz w:val="18"/>
+                <w:szCs w:val="21"/>
+              </w:rPr>
+              <w:t>', help="服务IP，默认 0.0.0.0", type = str, default = '0.0.0.0', required = False)</w:t>
+            </w:r>
+          </w:p>
+          <w:p>
+            <w:pPr>
+              <w:rPr>
+                <w:sz w:val="18"/>
+                <w:szCs w:val="21"/>
+              </w:rPr>
+            </w:pPr>
+            <w:r>
+              <w:rPr>
+                <w:sz w:val="18"/>
+                <w:szCs w:val="21"/>
+              </w:rPr>
+              <w:t xml:space="preserve">    </w:t>
+            </w:r>
+            <w:proofErr w:type="spellStart"/>
+            <w:r>
+              <w:rPr>
+                <w:sz w:val="18"/>
+                <w:szCs w:val="21"/>
+              </w:rPr>
+              <w:t>train_parser.add_argument</w:t>
+            </w:r>
+            <w:proofErr w:type="spellEnd"/>
+            <w:r>
+              <w:rPr>
+                <w:sz w:val="18"/>
+                <w:szCs w:val="21"/>
+              </w:rPr>
+              <w:t>('--port', help="服务端口号，默认 5001", type = int, default = 5001, required = False)</w:t>
+            </w:r>
+          </w:p>
+          <w:p>
+            <w:pPr>
+              <w:rPr>
+                <w:sz w:val="18"/>
+                <w:szCs w:val="21"/>
+              </w:rPr>
+            </w:pPr>
+            <w:r>
+              <w:rPr>
+                <w:sz w:val="18"/>
+                <w:szCs w:val="21"/>
+              </w:rPr>
+              <w:t xml:space="preserve">    </w:t>
+            </w:r>
+            <w:proofErr w:type="spellStart"/>
+            <w:r>
+              <w:rPr>
+                <w:sz w:val="18"/>
+                <w:szCs w:val="21"/>
+              </w:rPr>
+              <w:t>args</w:t>
+            </w:r>
+            <w:proofErr w:type="spellEnd"/>
+            <w:r>
+              <w:rPr>
+                <w:sz w:val="18"/>
+                <w:szCs w:val="21"/>
+              </w:rPr>
+              <w:t xml:space="preserve">, _ = </w:t>
+            </w:r>
+            <w:proofErr w:type="spellStart"/>
+            <w:proofErr w:type="gramStart"/>
+            <w:r>
+              <w:rPr>
+                <w:sz w:val="18"/>
+                <w:szCs w:val="21"/>
+              </w:rPr>
+              <w:t>parser.parse</w:t>
+            </w:r>
+            <w:proofErr w:type="gramEnd"/>
+            <w:r>
+              <w:rPr>
+                <w:sz w:val="18"/>
+                <w:szCs w:val="21"/>
+              </w:rPr>
+              <w:t>_known_args</w:t>
+            </w:r>
+            <w:proofErr w:type="spellEnd"/>
+            <w:r>
+              <w:rPr>
+                <w:sz w:val="18"/>
+                <w:szCs w:val="21"/>
+              </w:rPr>
+              <w:t>()</w:t>
+            </w:r>
+          </w:p>
+          <w:p>
+            <w:pPr>
+              <w:rPr>
+                <w:sz w:val="18"/>
+                <w:szCs w:val="21"/>
+              </w:rPr>
+            </w:pPr>
+          </w:p>
+          <w:p>
+            <w:pPr>
+              <w:rPr>
+                <w:sz w:val="18"/>
+                <w:szCs w:val="21"/>
+              </w:rPr>
+            </w:pPr>
+            <w:r>
+              <w:rPr>
+                <w:sz w:val="18"/>
+                <w:szCs w:val="21"/>
+              </w:rPr>
+              <w:t xml:space="preserve">    if </w:t>
+            </w:r>
+            <w:proofErr w:type="spellStart"/>
+            <w:proofErr w:type="gramStart"/>
+            <w:r>
+              <w:rPr>
+                <w:sz w:val="18"/>
+                <w:szCs w:val="21"/>
+              </w:rPr>
+              <w:t>args.subcommand</w:t>
+            </w:r>
+            <w:proofErr w:type="spellEnd"/>
+            <w:proofErr w:type="gramEnd"/>
+            <w:r>
+              <w:rPr>
+                <w:sz w:val="18"/>
+                <w:szCs w:val="21"/>
+              </w:rPr>
+              <w:t xml:space="preserve"> == 'train':</w:t>
+            </w:r>
+          </w:p>
+          <w:p>
+            <w:r>
+              <w:rPr>
+                <w:sz w:val="18"/>
+                <w:szCs w:val="21"/>
+              </w:rPr>
+              <w:t xml:space="preserve">        </w:t>
+            </w:r>
+            <w:proofErr w:type="gramStart"/>
+            <w:r>
+              <w:rPr>
+                <w:sz w:val="18"/>
+                <w:szCs w:val="21"/>
+              </w:rPr>
+              <w:t>train(</w:t>
+            </w:r>
+            <w:proofErr w:type="spellStart"/>
+            <w:proofErr w:type="gramEnd"/>
+            <w:r>
+              <w:rPr>
+                <w:sz w:val="18"/>
+                <w:szCs w:val="21"/>
+              </w:rPr>
+              <w:t>args.file</w:t>
+            </w:r>
+            <w:proofErr w:type="spellEnd"/>
+            <w:r>
+              <w:rPr>
+                <w:sz w:val="18"/>
+                <w:szCs w:val="21"/>
+              </w:rPr>
+              <w:t xml:space="preserve">, </w:t>
+            </w:r>
+            <w:proofErr w:type="spellStart"/>
+            <w:r>
+              <w:rPr>
+                <w:sz w:val="18"/>
+                <w:szCs w:val="21"/>
+              </w:rPr>
+              <w:t>args.ip</w:t>
+            </w:r>
+            <w:proofErr w:type="spellEnd"/>
+            <w:r>
+              <w:rPr>
+                <w:sz w:val="18"/>
+                <w:szCs w:val="21"/>
+              </w:rPr>
+              <w:t xml:space="preserve">, </w:t>
+            </w:r>
+            <w:proofErr w:type="spellStart"/>
+            <w:r>
+              <w:rPr>
+                <w:sz w:val="18"/>
+                <w:szCs w:val="21"/>
+              </w:rPr>
+              <w:t>args.port</w:t>
+            </w:r>
+            <w:proofErr w:type="spellEnd"/>
+            <w:r>
+              <w:rPr>
+                <w:sz w:val="18"/>
+                <w:szCs w:val="21"/>
+              </w:rPr>
+              <w:t>)</w:t>
             </w:r>
           </w:p>
         </w:tc>
@@ -3379,8 +5089,17 @@
                 <w:sz w:val="18"/>
                 <w:szCs w:val="21"/>
               </w:rPr>
-              <w:t>mport argparse</w:t>
-            </w:r>
+              <w:t xml:space="preserve">mport </w:t>
+            </w:r>
+            <w:proofErr w:type="spellStart"/>
+            <w:r>
+              <w:rPr>
+                <w:sz w:val="18"/>
+                <w:szCs w:val="21"/>
+              </w:rPr>
+              <w:t>argparse</w:t>
+            </w:r>
+            <w:proofErr w:type="spellEnd"/>
           </w:p>
           <w:p>
             <w:pPr>
@@ -3448,7 +5167,48 @@
                 <w:szCs w:val="21"/>
               </w:rPr>
               <w:lastRenderedPageBreak/>
-              <w:t>def test(dataset_path, ip = '0.0.0.0', port = 5001):</w:t>
+              <w:t xml:space="preserve">def </w:t>
+            </w:r>
+            <w:proofErr w:type="gramStart"/>
+            <w:r>
+              <w:rPr>
+                <w:sz w:val="18"/>
+                <w:szCs w:val="21"/>
+              </w:rPr>
+              <w:t>test(</w:t>
+            </w:r>
+            <w:proofErr w:type="spellStart"/>
+            <w:proofErr w:type="gramEnd"/>
+            <w:r>
+              <w:rPr>
+                <w:sz w:val="18"/>
+                <w:szCs w:val="21"/>
+              </w:rPr>
+              <w:t>dataset_path</w:t>
+            </w:r>
+            <w:proofErr w:type="spellEnd"/>
+            <w:r>
+              <w:rPr>
+                <w:sz w:val="18"/>
+                <w:szCs w:val="21"/>
+              </w:rPr>
+              <w:t xml:space="preserve">, </w:t>
+            </w:r>
+            <w:proofErr w:type="spellStart"/>
+            <w:r>
+              <w:rPr>
+                <w:sz w:val="18"/>
+                <w:szCs w:val="21"/>
+              </w:rPr>
+              <w:t>ip</w:t>
+            </w:r>
+            <w:proofErr w:type="spellEnd"/>
+            <w:r>
+              <w:rPr>
+                <w:sz w:val="18"/>
+                <w:szCs w:val="21"/>
+              </w:rPr>
+              <w:t xml:space="preserve"> = '0.0.0.0', port = 5001):</w:t>
             </w:r>
           </w:p>
           <w:p>
@@ -3478,67 +5238,288 @@
                 <w:sz w:val="18"/>
                 <w:szCs w:val="21"/>
               </w:rPr>
-              <w:t xml:space="preserve">    upload_url = 'http://{}:{}/segment/upload/test'.format(ip, port)</w:t>
-            </w:r>
-          </w:p>
-          <w:p>
-            <w:pPr>
-              <w:rPr>
-                <w:sz w:val="18"/>
-                <w:szCs w:val="21"/>
-              </w:rPr>
-            </w:pPr>
-            <w:r>
-              <w:rPr>
-                <w:sz w:val="18"/>
-                <w:szCs w:val="21"/>
-              </w:rPr>
-              <w:t xml:space="preserve">    with open(dataset_path, 'rb') as f:</w:t>
-            </w:r>
-          </w:p>
-          <w:p>
-            <w:pPr>
-              <w:rPr>
-                <w:sz w:val="18"/>
-                <w:szCs w:val="21"/>
-              </w:rPr>
-            </w:pPr>
-            <w:r>
-              <w:rPr>
-                <w:sz w:val="18"/>
-                <w:szCs w:val="21"/>
-              </w:rPr>
-              <w:t xml:space="preserve">        r = requests.post(upload_url, files={'file_test': f})</w:t>
-            </w:r>
-          </w:p>
-          <w:p>
-            <w:pPr>
-              <w:rPr>
-                <w:sz w:val="18"/>
-                <w:szCs w:val="21"/>
-              </w:rPr>
-            </w:pPr>
-            <w:r>
-              <w:rPr>
-                <w:sz w:val="18"/>
-                <w:szCs w:val="21"/>
-              </w:rPr>
-              <w:t xml:space="preserve">        print(r.text)</w:t>
-            </w:r>
-          </w:p>
-          <w:p>
-            <w:pPr>
-              <w:rPr>
-                <w:sz w:val="18"/>
-                <w:szCs w:val="21"/>
-              </w:rPr>
-            </w:pPr>
-            <w:r>
-              <w:rPr>
-                <w:sz w:val="18"/>
-                <w:szCs w:val="21"/>
-              </w:rPr>
-              <w:t xml:space="preserve">        format_ret = json.loads(r.text)</w:t>
+              <w:t xml:space="preserve">    </w:t>
+            </w:r>
+            <w:proofErr w:type="spellStart"/>
+            <w:r>
+              <w:rPr>
+                <w:sz w:val="18"/>
+                <w:szCs w:val="21"/>
+              </w:rPr>
+              <w:t>upload_url</w:t>
+            </w:r>
+            <w:proofErr w:type="spellEnd"/>
+            <w:r>
+              <w:rPr>
+                <w:sz w:val="18"/>
+                <w:szCs w:val="21"/>
+              </w:rPr>
+              <w:t xml:space="preserve"> = 'http:/</w:t>
+            </w:r>
+            <w:proofErr w:type="gramStart"/>
+            <w:r>
+              <w:rPr>
+                <w:sz w:val="18"/>
+                <w:szCs w:val="21"/>
+              </w:rPr>
+              <w:t>/{</w:t>
+            </w:r>
+            <w:proofErr w:type="gramEnd"/>
+            <w:r>
+              <w:rPr>
+                <w:sz w:val="18"/>
+                <w:szCs w:val="21"/>
+              </w:rPr>
+              <w:t>}:{}/segment/upload/</w:t>
+            </w:r>
+            <w:proofErr w:type="spellStart"/>
+            <w:r>
+              <w:rPr>
+                <w:sz w:val="18"/>
+                <w:szCs w:val="21"/>
+              </w:rPr>
+              <w:t>test'.format</w:t>
+            </w:r>
+            <w:proofErr w:type="spellEnd"/>
+            <w:r>
+              <w:rPr>
+                <w:sz w:val="18"/>
+                <w:szCs w:val="21"/>
+              </w:rPr>
+              <w:t>(</w:t>
+            </w:r>
+            <w:proofErr w:type="spellStart"/>
+            <w:r>
+              <w:rPr>
+                <w:sz w:val="18"/>
+                <w:szCs w:val="21"/>
+              </w:rPr>
+              <w:t>ip</w:t>
+            </w:r>
+            <w:proofErr w:type="spellEnd"/>
+            <w:r>
+              <w:rPr>
+                <w:sz w:val="18"/>
+                <w:szCs w:val="21"/>
+              </w:rPr>
+              <w:t>, port)</w:t>
+            </w:r>
+          </w:p>
+          <w:p>
+            <w:pPr>
+              <w:rPr>
+                <w:sz w:val="18"/>
+                <w:szCs w:val="21"/>
+              </w:rPr>
+            </w:pPr>
+            <w:r>
+              <w:rPr>
+                <w:sz w:val="18"/>
+                <w:szCs w:val="21"/>
+              </w:rPr>
+              <w:t xml:space="preserve">    with </w:t>
+            </w:r>
+            <w:proofErr w:type="gramStart"/>
+            <w:r>
+              <w:rPr>
+                <w:sz w:val="18"/>
+                <w:szCs w:val="21"/>
+              </w:rPr>
+              <w:t>open(</w:t>
+            </w:r>
+            <w:proofErr w:type="spellStart"/>
+            <w:proofErr w:type="gramEnd"/>
+            <w:r>
+              <w:rPr>
+                <w:sz w:val="18"/>
+                <w:szCs w:val="21"/>
+              </w:rPr>
+              <w:t>dataset_path</w:t>
+            </w:r>
+            <w:proofErr w:type="spellEnd"/>
+            <w:r>
+              <w:rPr>
+                <w:sz w:val="18"/>
+                <w:szCs w:val="21"/>
+              </w:rPr>
+              <w:t>, '</w:t>
+            </w:r>
+            <w:proofErr w:type="spellStart"/>
+            <w:r>
+              <w:rPr>
+                <w:sz w:val="18"/>
+                <w:szCs w:val="21"/>
+              </w:rPr>
+              <w:t>rb</w:t>
+            </w:r>
+            <w:proofErr w:type="spellEnd"/>
+            <w:r>
+              <w:rPr>
+                <w:sz w:val="18"/>
+                <w:szCs w:val="21"/>
+              </w:rPr>
+              <w:t>') as f:</w:t>
+            </w:r>
+          </w:p>
+          <w:p>
+            <w:pPr>
+              <w:rPr>
+                <w:sz w:val="18"/>
+                <w:szCs w:val="21"/>
+              </w:rPr>
+            </w:pPr>
+            <w:r>
+              <w:rPr>
+                <w:sz w:val="18"/>
+                <w:szCs w:val="21"/>
+              </w:rPr>
+              <w:t xml:space="preserve">        r = </w:t>
+            </w:r>
+            <w:proofErr w:type="spellStart"/>
+            <w:proofErr w:type="gramStart"/>
+            <w:r>
+              <w:rPr>
+                <w:sz w:val="18"/>
+                <w:szCs w:val="21"/>
+              </w:rPr>
+              <w:t>requests.post</w:t>
+            </w:r>
+            <w:proofErr w:type="spellEnd"/>
+            <w:r>
+              <w:rPr>
+                <w:sz w:val="18"/>
+                <w:szCs w:val="21"/>
+              </w:rPr>
+              <w:t>(</w:t>
+            </w:r>
+            <w:proofErr w:type="spellStart"/>
+            <w:proofErr w:type="gramEnd"/>
+            <w:r>
+              <w:rPr>
+                <w:sz w:val="18"/>
+                <w:szCs w:val="21"/>
+              </w:rPr>
+              <w:t>upload_url</w:t>
+            </w:r>
+            <w:proofErr w:type="spellEnd"/>
+            <w:r>
+              <w:rPr>
+                <w:sz w:val="18"/>
+                <w:szCs w:val="21"/>
+              </w:rPr>
+              <w:t>, files={'</w:t>
+            </w:r>
+            <w:proofErr w:type="spellStart"/>
+            <w:r>
+              <w:rPr>
+                <w:sz w:val="18"/>
+                <w:szCs w:val="21"/>
+              </w:rPr>
+              <w:t>file_test</w:t>
+            </w:r>
+            <w:proofErr w:type="spellEnd"/>
+            <w:r>
+              <w:rPr>
+                <w:sz w:val="18"/>
+                <w:szCs w:val="21"/>
+              </w:rPr>
+              <w:t>': f})</w:t>
+            </w:r>
+          </w:p>
+          <w:p>
+            <w:pPr>
+              <w:rPr>
+                <w:sz w:val="18"/>
+                <w:szCs w:val="21"/>
+              </w:rPr>
+            </w:pPr>
+            <w:r>
+              <w:rPr>
+                <w:sz w:val="18"/>
+                <w:szCs w:val="21"/>
+              </w:rPr>
+              <w:t xml:space="preserve">        print(</w:t>
+            </w:r>
+            <w:proofErr w:type="spellStart"/>
+            <w:r>
+              <w:rPr>
+                <w:sz w:val="18"/>
+                <w:szCs w:val="21"/>
+              </w:rPr>
+              <w:t>r.text</w:t>
+            </w:r>
+            <w:proofErr w:type="spellEnd"/>
+            <w:r>
+              <w:rPr>
+                <w:sz w:val="18"/>
+                <w:szCs w:val="21"/>
+              </w:rPr>
+              <w:t>)</w:t>
+            </w:r>
+          </w:p>
+          <w:p>
+            <w:pPr>
+              <w:rPr>
+                <w:sz w:val="18"/>
+                <w:szCs w:val="21"/>
+              </w:rPr>
+            </w:pPr>
+            <w:r>
+              <w:rPr>
+                <w:sz w:val="18"/>
+                <w:szCs w:val="21"/>
+              </w:rPr>
+              <w:t xml:space="preserve">        </w:t>
+            </w:r>
+            <w:proofErr w:type="spellStart"/>
+            <w:r>
+              <w:rPr>
+                <w:sz w:val="18"/>
+                <w:szCs w:val="21"/>
+              </w:rPr>
+              <w:t>format_ret</w:t>
+            </w:r>
+            <w:proofErr w:type="spellEnd"/>
+            <w:r>
+              <w:rPr>
+                <w:sz w:val="18"/>
+                <w:szCs w:val="21"/>
+              </w:rPr>
+              <w:t xml:space="preserve"> = </w:t>
+            </w:r>
+            <w:proofErr w:type="spellStart"/>
+            <w:proofErr w:type="gramStart"/>
+            <w:r>
+              <w:rPr>
+                <w:sz w:val="18"/>
+                <w:szCs w:val="21"/>
+              </w:rPr>
+              <w:t>json.loads</w:t>
+            </w:r>
+            <w:proofErr w:type="spellEnd"/>
+            <w:proofErr w:type="gramEnd"/>
+            <w:r>
+              <w:rPr>
+                <w:sz w:val="18"/>
+                <w:szCs w:val="21"/>
+              </w:rPr>
+              <w:t>(</w:t>
+            </w:r>
+            <w:proofErr w:type="spellStart"/>
+            <w:r>
+              <w:rPr>
+                <w:sz w:val="18"/>
+                <w:szCs w:val="21"/>
+              </w:rPr>
+              <w:t>r.text</w:t>
+            </w:r>
+            <w:proofErr w:type="spellEnd"/>
+            <w:r>
+              <w:rPr>
+                <w:sz w:val="18"/>
+                <w:szCs w:val="21"/>
+              </w:rPr>
+              <w:t>)</w:t>
             </w:r>
           </w:p>
           <w:p>
@@ -3583,7 +5564,39 @@
                 <w:sz w:val="18"/>
                 <w:szCs w:val="21"/>
               </w:rPr>
-              <w:t xml:space="preserve">        if format_ret['return'] != 'success':</w:t>
+              <w:t xml:space="preserve">        if </w:t>
+            </w:r>
+            <w:proofErr w:type="spellStart"/>
+            <w:r>
+              <w:rPr>
+                <w:sz w:val="18"/>
+                <w:szCs w:val="21"/>
+              </w:rPr>
+              <w:t>format_ret</w:t>
+            </w:r>
+            <w:proofErr w:type="spellEnd"/>
+            <w:r>
+              <w:rPr>
+                <w:sz w:val="18"/>
+                <w:szCs w:val="21"/>
+              </w:rPr>
+              <w:t>['return'</w:t>
+            </w:r>
+            <w:proofErr w:type="gramStart"/>
+            <w:r>
+              <w:rPr>
+                <w:sz w:val="18"/>
+                <w:szCs w:val="21"/>
+              </w:rPr>
+              <w:t>] !</w:t>
+            </w:r>
+            <w:proofErr w:type="gramEnd"/>
+            <w:r>
+              <w:rPr>
+                <w:sz w:val="18"/>
+                <w:szCs w:val="21"/>
+              </w:rPr>
+              <w:t>= 'success':</w:t>
             </w:r>
           </w:p>
           <w:p>
@@ -3613,7 +5626,23 @@
                 <w:sz w:val="18"/>
                 <w:szCs w:val="21"/>
               </w:rPr>
-              <w:t xml:space="preserve">    print('upload dataset success')</w:t>
+              <w:t xml:space="preserve">    </w:t>
+            </w:r>
+            <w:proofErr w:type="gramStart"/>
+            <w:r>
+              <w:rPr>
+                <w:sz w:val="18"/>
+                <w:szCs w:val="21"/>
+              </w:rPr>
+              <w:t>print(</w:t>
+            </w:r>
+            <w:proofErr w:type="gramEnd"/>
+            <w:r>
+              <w:rPr>
+                <w:sz w:val="18"/>
+                <w:szCs w:val="21"/>
+              </w:rPr>
+              <w:t>'upload dataset success')</w:t>
             </w:r>
           </w:p>
           <w:p>
@@ -3651,7 +5680,71 @@
                 <w:sz w:val="18"/>
                 <w:szCs w:val="21"/>
               </w:rPr>
-              <w:t xml:space="preserve">    test_url = 'http://{}:{}/segment/test'.format(ip, port)</w:t>
+              <w:t xml:space="preserve">    </w:t>
+            </w:r>
+            <w:proofErr w:type="spellStart"/>
+            <w:r>
+              <w:rPr>
+                <w:sz w:val="18"/>
+                <w:szCs w:val="21"/>
+              </w:rPr>
+              <w:t>test_url</w:t>
+            </w:r>
+            <w:proofErr w:type="spellEnd"/>
+            <w:r>
+              <w:rPr>
+                <w:sz w:val="18"/>
+                <w:szCs w:val="21"/>
+              </w:rPr>
+              <w:t xml:space="preserve"> = 'http:/</w:t>
+            </w:r>
+            <w:proofErr w:type="gramStart"/>
+            <w:r>
+              <w:rPr>
+                <w:sz w:val="18"/>
+                <w:szCs w:val="21"/>
+              </w:rPr>
+              <w:t>/{</w:t>
+            </w:r>
+            <w:proofErr w:type="gramEnd"/>
+            <w:r>
+              <w:rPr>
+                <w:sz w:val="18"/>
+                <w:szCs w:val="21"/>
+              </w:rPr>
+              <w:t>}:{}/segment/</w:t>
+            </w:r>
+            <w:proofErr w:type="spellStart"/>
+            <w:r>
+              <w:rPr>
+                <w:sz w:val="18"/>
+                <w:szCs w:val="21"/>
+              </w:rPr>
+              <w:t>test'.format</w:t>
+            </w:r>
+            <w:proofErr w:type="spellEnd"/>
+            <w:r>
+              <w:rPr>
+                <w:sz w:val="18"/>
+                <w:szCs w:val="21"/>
+              </w:rPr>
+              <w:t>(</w:t>
+            </w:r>
+            <w:proofErr w:type="spellStart"/>
+            <w:r>
+              <w:rPr>
+                <w:sz w:val="18"/>
+                <w:szCs w:val="21"/>
+              </w:rPr>
+              <w:t>ip</w:t>
+            </w:r>
+            <w:proofErr w:type="spellEnd"/>
+            <w:r>
+              <w:rPr>
+                <w:sz w:val="18"/>
+                <w:szCs w:val="21"/>
+              </w:rPr>
+              <w:t>, port)</w:t>
             </w:r>
           </w:p>
           <w:p>
@@ -3681,52 +5774,166 @@
                 <w:sz w:val="18"/>
                 <w:szCs w:val="21"/>
               </w:rPr>
-              <w:t xml:space="preserve">    r = requests.post(test_url)</w:t>
-            </w:r>
-          </w:p>
-          <w:p>
-            <w:pPr>
-              <w:rPr>
-                <w:sz w:val="18"/>
-                <w:szCs w:val="21"/>
-              </w:rPr>
-            </w:pPr>
-            <w:r>
-              <w:rPr>
-                <w:sz w:val="18"/>
-                <w:szCs w:val="21"/>
-              </w:rPr>
-              <w:t xml:space="preserve">    format_ret = json.loads(r.text)</w:t>
-            </w:r>
-          </w:p>
-          <w:p>
-            <w:pPr>
-              <w:rPr>
-                <w:sz w:val="18"/>
-                <w:szCs w:val="21"/>
-              </w:rPr>
-            </w:pPr>
-            <w:r>
-              <w:rPr>
-                <w:sz w:val="18"/>
-                <w:szCs w:val="21"/>
-              </w:rPr>
-              <w:t xml:space="preserve">    if format_ret['return'] == 'no data':</w:t>
-            </w:r>
-          </w:p>
-          <w:p>
-            <w:pPr>
-              <w:rPr>
-                <w:sz w:val="18"/>
-                <w:szCs w:val="21"/>
-              </w:rPr>
-            </w:pPr>
-            <w:r>
-              <w:rPr>
-                <w:sz w:val="18"/>
-                <w:szCs w:val="21"/>
-              </w:rPr>
-              <w:t xml:space="preserve">        print('no data')</w:t>
+              <w:t xml:space="preserve">    r = </w:t>
+            </w:r>
+            <w:proofErr w:type="spellStart"/>
+            <w:r>
+              <w:rPr>
+                <w:sz w:val="18"/>
+                <w:szCs w:val="21"/>
+              </w:rPr>
+              <w:t>requests.post</w:t>
+            </w:r>
+            <w:proofErr w:type="spellEnd"/>
+            <w:r>
+              <w:rPr>
+                <w:sz w:val="18"/>
+                <w:szCs w:val="21"/>
+              </w:rPr>
+              <w:t>(</w:t>
+            </w:r>
+            <w:proofErr w:type="spellStart"/>
+            <w:r>
+              <w:rPr>
+                <w:sz w:val="18"/>
+                <w:szCs w:val="21"/>
+              </w:rPr>
+              <w:t>test_url</w:t>
+            </w:r>
+            <w:proofErr w:type="spellEnd"/>
+            <w:r>
+              <w:rPr>
+                <w:sz w:val="18"/>
+                <w:szCs w:val="21"/>
+              </w:rPr>
+              <w:t>)</w:t>
+            </w:r>
+          </w:p>
+          <w:p>
+            <w:pPr>
+              <w:rPr>
+                <w:sz w:val="18"/>
+                <w:szCs w:val="21"/>
+              </w:rPr>
+            </w:pPr>
+            <w:r>
+              <w:rPr>
+                <w:sz w:val="18"/>
+                <w:szCs w:val="21"/>
+              </w:rPr>
+              <w:t xml:space="preserve">    </w:t>
+            </w:r>
+            <w:proofErr w:type="spellStart"/>
+            <w:r>
+              <w:rPr>
+                <w:sz w:val="18"/>
+                <w:szCs w:val="21"/>
+              </w:rPr>
+              <w:t>format_ret</w:t>
+            </w:r>
+            <w:proofErr w:type="spellEnd"/>
+            <w:r>
+              <w:rPr>
+                <w:sz w:val="18"/>
+                <w:szCs w:val="21"/>
+              </w:rPr>
+              <w:t xml:space="preserve"> = </w:t>
+            </w:r>
+            <w:proofErr w:type="spellStart"/>
+            <w:proofErr w:type="gramStart"/>
+            <w:r>
+              <w:rPr>
+                <w:sz w:val="18"/>
+                <w:szCs w:val="21"/>
+              </w:rPr>
+              <w:t>json.loads</w:t>
+            </w:r>
+            <w:proofErr w:type="spellEnd"/>
+            <w:proofErr w:type="gramEnd"/>
+            <w:r>
+              <w:rPr>
+                <w:sz w:val="18"/>
+                <w:szCs w:val="21"/>
+              </w:rPr>
+              <w:t>(</w:t>
+            </w:r>
+            <w:proofErr w:type="spellStart"/>
+            <w:r>
+              <w:rPr>
+                <w:sz w:val="18"/>
+                <w:szCs w:val="21"/>
+              </w:rPr>
+              <w:t>r.text</w:t>
+            </w:r>
+            <w:proofErr w:type="spellEnd"/>
+            <w:r>
+              <w:rPr>
+                <w:sz w:val="18"/>
+                <w:szCs w:val="21"/>
+              </w:rPr>
+              <w:t>)</w:t>
+            </w:r>
+          </w:p>
+          <w:p>
+            <w:pPr>
+              <w:rPr>
+                <w:sz w:val="18"/>
+                <w:szCs w:val="21"/>
+              </w:rPr>
+            </w:pPr>
+            <w:r>
+              <w:rPr>
+                <w:sz w:val="18"/>
+                <w:szCs w:val="21"/>
+              </w:rPr>
+              <w:t xml:space="preserve">    if </w:t>
+            </w:r>
+            <w:proofErr w:type="spellStart"/>
+            <w:r>
+              <w:rPr>
+                <w:sz w:val="18"/>
+                <w:szCs w:val="21"/>
+              </w:rPr>
+              <w:t>format_ret</w:t>
+            </w:r>
+            <w:proofErr w:type="spellEnd"/>
+            <w:r>
+              <w:rPr>
+                <w:sz w:val="18"/>
+                <w:szCs w:val="21"/>
+              </w:rPr>
+              <w:t>['return'] == 'no data':</w:t>
+            </w:r>
+          </w:p>
+          <w:p>
+            <w:pPr>
+              <w:rPr>
+                <w:sz w:val="18"/>
+                <w:szCs w:val="21"/>
+              </w:rPr>
+            </w:pPr>
+            <w:r>
+              <w:rPr>
+                <w:sz w:val="18"/>
+                <w:szCs w:val="21"/>
+              </w:rPr>
+              <w:t xml:space="preserve">        </w:t>
+            </w:r>
+            <w:proofErr w:type="gramStart"/>
+            <w:r>
+              <w:rPr>
+                <w:sz w:val="18"/>
+                <w:szCs w:val="21"/>
+              </w:rPr>
+              <w:t>print(</w:t>
+            </w:r>
+            <w:proofErr w:type="gramEnd"/>
+            <w:r>
+              <w:rPr>
+                <w:sz w:val="18"/>
+                <w:szCs w:val="21"/>
+              </w:rPr>
+              <w:t>'no data')</w:t>
             </w:r>
           </w:p>
           <w:p>
@@ -3771,7 +5978,23 @@
                 <w:sz w:val="18"/>
                 <w:szCs w:val="21"/>
               </w:rPr>
-              <w:t xml:space="preserve">    records = format_ret['records']</w:t>
+              <w:t xml:space="preserve">    records = </w:t>
+            </w:r>
+            <w:proofErr w:type="spellStart"/>
+            <w:r>
+              <w:rPr>
+                <w:sz w:val="18"/>
+                <w:szCs w:val="21"/>
+              </w:rPr>
+              <w:t>format_ret</w:t>
+            </w:r>
+            <w:proofErr w:type="spellEnd"/>
+            <w:r>
+              <w:rPr>
+                <w:sz w:val="18"/>
+                <w:szCs w:val="21"/>
+              </w:rPr>
+              <w:t>['records']</w:t>
             </w:r>
           </w:p>
           <w:p>
@@ -3826,152 +6049,444 @@
                 <w:sz w:val="18"/>
                 <w:szCs w:val="21"/>
               </w:rPr>
-              <w:t xml:space="preserve">    parser = argparse.ArgumentParser(description="远程访问模型进行图片预测工具")</w:t>
-            </w:r>
-          </w:p>
-          <w:p>
-            <w:pPr>
-              <w:rPr>
-                <w:sz w:val="18"/>
-                <w:szCs w:val="21"/>
-              </w:rPr>
-            </w:pPr>
-            <w:r>
-              <w:rPr>
-                <w:sz w:val="18"/>
-                <w:szCs w:val="21"/>
-              </w:rPr>
-              <w:t xml:space="preserve">    sub_parser = parser.add_subparsers(help='选择不同功能')</w:t>
-            </w:r>
-          </w:p>
-          <w:p>
-            <w:pPr>
-              <w:rPr>
-                <w:sz w:val="18"/>
-                <w:szCs w:val="21"/>
-              </w:rPr>
-            </w:pPr>
-          </w:p>
-          <w:p>
-            <w:pPr>
-              <w:rPr>
-                <w:sz w:val="18"/>
-                <w:szCs w:val="21"/>
-              </w:rPr>
-            </w:pPr>
-            <w:r>
-              <w:rPr>
-                <w:sz w:val="18"/>
-                <w:szCs w:val="21"/>
-              </w:rPr>
-              <w:t xml:space="preserve">    test_parser = sub_parser.add_parser('test', help='测试')</w:t>
-            </w:r>
-          </w:p>
-          <w:p>
-            <w:pPr>
-              <w:rPr>
-                <w:sz w:val="18"/>
-                <w:szCs w:val="21"/>
-              </w:rPr>
-            </w:pPr>
-            <w:r>
-              <w:rPr>
-                <w:sz w:val="18"/>
-                <w:szCs w:val="21"/>
-              </w:rPr>
-              <w:t xml:space="preserve">    test_parser.add_argument('--subcommand', default='test')</w:t>
-            </w:r>
-          </w:p>
-          <w:p>
-            <w:pPr>
-              <w:rPr>
-                <w:sz w:val="18"/>
-                <w:szCs w:val="21"/>
-              </w:rPr>
-            </w:pPr>
-            <w:r>
-              <w:rPr>
-                <w:sz w:val="18"/>
-                <w:szCs w:val="21"/>
-              </w:rPr>
-              <w:t xml:space="preserve">    test_parser.add_argument('--file', help="图片数据集zip格式压缩包路径，必须提供", required=True)</w:t>
-            </w:r>
-          </w:p>
-          <w:p>
-            <w:pPr>
-              <w:rPr>
-                <w:sz w:val="18"/>
-                <w:szCs w:val="21"/>
-              </w:rPr>
-            </w:pPr>
-            <w:r>
-              <w:rPr>
-                <w:sz w:val="18"/>
-                <w:szCs w:val="21"/>
-              </w:rPr>
-              <w:t xml:space="preserve">    test_parser.add_argument('--ip', help="服务IP，默认 0.0.0.0", type = str, default = '0.0.0.0', required = False)</w:t>
-            </w:r>
-          </w:p>
-          <w:p>
-            <w:pPr>
-              <w:rPr>
-                <w:sz w:val="18"/>
-                <w:szCs w:val="21"/>
-              </w:rPr>
-            </w:pPr>
-            <w:r>
-              <w:rPr>
-                <w:sz w:val="18"/>
-                <w:szCs w:val="21"/>
-              </w:rPr>
-              <w:t xml:space="preserve">    test_parser.add_argument('--port', help="服务端口号，默认 5001", type = int, default = 5001, required = False)</w:t>
-            </w:r>
-          </w:p>
-          <w:p>
-            <w:pPr>
-              <w:rPr>
-                <w:sz w:val="18"/>
-                <w:szCs w:val="21"/>
-              </w:rPr>
-            </w:pPr>
-            <w:r>
-              <w:rPr>
-                <w:sz w:val="18"/>
-                <w:szCs w:val="21"/>
-              </w:rPr>
-              <w:t xml:space="preserve">    args, _ = parser.parse_known_args()</w:t>
-            </w:r>
-          </w:p>
-          <w:p>
-            <w:pPr>
-              <w:rPr>
-                <w:sz w:val="18"/>
-                <w:szCs w:val="21"/>
-              </w:rPr>
-            </w:pPr>
-          </w:p>
-          <w:p>
-            <w:pPr>
-              <w:rPr>
-                <w:sz w:val="18"/>
-                <w:szCs w:val="21"/>
-              </w:rPr>
-            </w:pPr>
-            <w:r>
-              <w:rPr>
-                <w:sz w:val="18"/>
-                <w:szCs w:val="21"/>
-              </w:rPr>
-              <w:t xml:space="preserve">    if args.subcommand == 'test':</w:t>
-            </w:r>
-          </w:p>
-          <w:p>
-            <w:r>
-              <w:rPr>
-                <w:sz w:val="18"/>
-                <w:szCs w:val="21"/>
-              </w:rPr>
-              <w:t xml:space="preserve">        test(args.file, args.ip, args.port)</w:t>
+              <w:t xml:space="preserve">    parser = </w:t>
+            </w:r>
+            <w:proofErr w:type="spellStart"/>
+            <w:r>
+              <w:rPr>
+                <w:sz w:val="18"/>
+                <w:szCs w:val="21"/>
+              </w:rPr>
+              <w:t>argparse.ArgumentParser</w:t>
+            </w:r>
+            <w:proofErr w:type="spellEnd"/>
+            <w:r>
+              <w:rPr>
+                <w:sz w:val="18"/>
+                <w:szCs w:val="21"/>
+              </w:rPr>
+              <w:t>(description="远程访问模型进行图片预测工具")</w:t>
+            </w:r>
+          </w:p>
+          <w:p>
+            <w:pPr>
+              <w:rPr>
+                <w:sz w:val="18"/>
+                <w:szCs w:val="21"/>
+              </w:rPr>
+            </w:pPr>
+            <w:r>
+              <w:rPr>
+                <w:sz w:val="18"/>
+                <w:szCs w:val="21"/>
+              </w:rPr>
+              <w:t xml:space="preserve">    </w:t>
+            </w:r>
+            <w:proofErr w:type="spellStart"/>
+            <w:r>
+              <w:rPr>
+                <w:sz w:val="18"/>
+                <w:szCs w:val="21"/>
+              </w:rPr>
+              <w:t>sub_parser</w:t>
+            </w:r>
+            <w:proofErr w:type="spellEnd"/>
+            <w:r>
+              <w:rPr>
+                <w:sz w:val="18"/>
+                <w:szCs w:val="21"/>
+              </w:rPr>
+              <w:t xml:space="preserve"> = </w:t>
+            </w:r>
+            <w:proofErr w:type="spellStart"/>
+            <w:r>
+              <w:rPr>
+                <w:sz w:val="18"/>
+                <w:szCs w:val="21"/>
+              </w:rPr>
+              <w:t>parser.add_subparsers</w:t>
+            </w:r>
+            <w:proofErr w:type="spellEnd"/>
+            <w:r>
+              <w:rPr>
+                <w:sz w:val="18"/>
+                <w:szCs w:val="21"/>
+              </w:rPr>
+              <w:t>(help='选择不同功能')</w:t>
+            </w:r>
+          </w:p>
+          <w:p>
+            <w:pPr>
+              <w:rPr>
+                <w:sz w:val="18"/>
+                <w:szCs w:val="21"/>
+              </w:rPr>
+            </w:pPr>
+          </w:p>
+          <w:p>
+            <w:pPr>
+              <w:rPr>
+                <w:sz w:val="18"/>
+                <w:szCs w:val="21"/>
+              </w:rPr>
+            </w:pPr>
+            <w:r>
+              <w:rPr>
+                <w:sz w:val="18"/>
+                <w:szCs w:val="21"/>
+              </w:rPr>
+              <w:t xml:space="preserve">    </w:t>
+            </w:r>
+            <w:proofErr w:type="spellStart"/>
+            <w:r>
+              <w:rPr>
+                <w:sz w:val="18"/>
+                <w:szCs w:val="21"/>
+              </w:rPr>
+              <w:t>test_parser</w:t>
+            </w:r>
+            <w:proofErr w:type="spellEnd"/>
+            <w:r>
+              <w:rPr>
+                <w:sz w:val="18"/>
+                <w:szCs w:val="21"/>
+              </w:rPr>
+              <w:t xml:space="preserve"> = </w:t>
+            </w:r>
+            <w:proofErr w:type="spellStart"/>
+            <w:r>
+              <w:rPr>
+                <w:sz w:val="18"/>
+                <w:szCs w:val="21"/>
+              </w:rPr>
+              <w:t>sub_parser.add_parser</w:t>
+            </w:r>
+            <w:proofErr w:type="spellEnd"/>
+            <w:r>
+              <w:rPr>
+                <w:sz w:val="18"/>
+                <w:szCs w:val="21"/>
+              </w:rPr>
+              <w:t>('test', help='测试')</w:t>
+            </w:r>
+          </w:p>
+          <w:p>
+            <w:pPr>
+              <w:rPr>
+                <w:sz w:val="18"/>
+                <w:szCs w:val="21"/>
+              </w:rPr>
+            </w:pPr>
+            <w:r>
+              <w:rPr>
+                <w:sz w:val="18"/>
+                <w:szCs w:val="21"/>
+              </w:rPr>
+              <w:t xml:space="preserve">    </w:t>
+            </w:r>
+            <w:proofErr w:type="spellStart"/>
+            <w:r>
+              <w:rPr>
+                <w:sz w:val="18"/>
+                <w:szCs w:val="21"/>
+              </w:rPr>
+              <w:t>test_parser.add_</w:t>
+            </w:r>
+            <w:proofErr w:type="gramStart"/>
+            <w:r>
+              <w:rPr>
+                <w:sz w:val="18"/>
+                <w:szCs w:val="21"/>
+              </w:rPr>
+              <w:t>argument</w:t>
+            </w:r>
+            <w:proofErr w:type="spellEnd"/>
+            <w:r>
+              <w:rPr>
+                <w:sz w:val="18"/>
+                <w:szCs w:val="21"/>
+              </w:rPr>
+              <w:t>(</w:t>
+            </w:r>
+            <w:proofErr w:type="gramEnd"/>
+            <w:r>
+              <w:rPr>
+                <w:sz w:val="18"/>
+                <w:szCs w:val="21"/>
+              </w:rPr>
+              <w:t>'--subcommand', default='test')</w:t>
+            </w:r>
+          </w:p>
+          <w:p>
+            <w:pPr>
+              <w:rPr>
+                <w:sz w:val="18"/>
+                <w:szCs w:val="21"/>
+              </w:rPr>
+            </w:pPr>
+            <w:r>
+              <w:rPr>
+                <w:sz w:val="18"/>
+                <w:szCs w:val="21"/>
+              </w:rPr>
+              <w:t xml:space="preserve">    </w:t>
+            </w:r>
+            <w:proofErr w:type="spellStart"/>
+            <w:r>
+              <w:rPr>
+                <w:sz w:val="18"/>
+                <w:szCs w:val="21"/>
+              </w:rPr>
+              <w:t>test_parser.add_argument</w:t>
+            </w:r>
+            <w:proofErr w:type="spellEnd"/>
+            <w:r>
+              <w:rPr>
+                <w:sz w:val="18"/>
+                <w:szCs w:val="21"/>
+              </w:rPr>
+              <w:t>('--file', help="图片数据集zip格式压缩包路径，必须提供", required=True)</w:t>
+            </w:r>
+          </w:p>
+          <w:p>
+            <w:pPr>
+              <w:rPr>
+                <w:sz w:val="18"/>
+                <w:szCs w:val="21"/>
+              </w:rPr>
+            </w:pPr>
+            <w:r>
+              <w:rPr>
+                <w:sz w:val="18"/>
+                <w:szCs w:val="21"/>
+              </w:rPr>
+              <w:t xml:space="preserve">    </w:t>
+            </w:r>
+            <w:proofErr w:type="spellStart"/>
+            <w:r>
+              <w:rPr>
+                <w:sz w:val="18"/>
+                <w:szCs w:val="21"/>
+              </w:rPr>
+              <w:t>test_parser.add_argument</w:t>
+            </w:r>
+            <w:proofErr w:type="spellEnd"/>
+            <w:r>
+              <w:rPr>
+                <w:sz w:val="18"/>
+                <w:szCs w:val="21"/>
+              </w:rPr>
+              <w:t>('--</w:t>
+            </w:r>
+            <w:proofErr w:type="spellStart"/>
+            <w:r>
+              <w:rPr>
+                <w:sz w:val="18"/>
+                <w:szCs w:val="21"/>
+              </w:rPr>
+              <w:t>ip</w:t>
+            </w:r>
+            <w:proofErr w:type="spellEnd"/>
+            <w:r>
+              <w:rPr>
+                <w:sz w:val="18"/>
+                <w:szCs w:val="21"/>
+              </w:rPr>
+              <w:t>', help="服务IP，默认 0.0.0.0", type = str, default = '0.0.0.0', required = False)</w:t>
+            </w:r>
+          </w:p>
+          <w:p>
+            <w:pPr>
+              <w:rPr>
+                <w:sz w:val="18"/>
+                <w:szCs w:val="21"/>
+              </w:rPr>
+            </w:pPr>
+            <w:r>
+              <w:rPr>
+                <w:sz w:val="18"/>
+                <w:szCs w:val="21"/>
+              </w:rPr>
+              <w:t xml:space="preserve">    </w:t>
+            </w:r>
+            <w:proofErr w:type="spellStart"/>
+            <w:r>
+              <w:rPr>
+                <w:sz w:val="18"/>
+                <w:szCs w:val="21"/>
+              </w:rPr>
+              <w:t>test_parser.add_argument</w:t>
+            </w:r>
+            <w:proofErr w:type="spellEnd"/>
+            <w:r>
+              <w:rPr>
+                <w:sz w:val="18"/>
+                <w:szCs w:val="21"/>
+              </w:rPr>
+              <w:t>('--port', help="服务端口号，默认 5001", type = int, default = 5001, required = False)</w:t>
+            </w:r>
+          </w:p>
+          <w:p>
+            <w:pPr>
+              <w:rPr>
+                <w:sz w:val="18"/>
+                <w:szCs w:val="21"/>
+              </w:rPr>
+            </w:pPr>
+            <w:r>
+              <w:rPr>
+                <w:sz w:val="18"/>
+                <w:szCs w:val="21"/>
+              </w:rPr>
+              <w:t xml:space="preserve">    </w:t>
+            </w:r>
+            <w:proofErr w:type="spellStart"/>
+            <w:r>
+              <w:rPr>
+                <w:sz w:val="18"/>
+                <w:szCs w:val="21"/>
+              </w:rPr>
+              <w:t>args</w:t>
+            </w:r>
+            <w:proofErr w:type="spellEnd"/>
+            <w:r>
+              <w:rPr>
+                <w:sz w:val="18"/>
+                <w:szCs w:val="21"/>
+              </w:rPr>
+              <w:t xml:space="preserve">, _ = </w:t>
+            </w:r>
+            <w:proofErr w:type="spellStart"/>
+            <w:proofErr w:type="gramStart"/>
+            <w:r>
+              <w:rPr>
+                <w:sz w:val="18"/>
+                <w:szCs w:val="21"/>
+              </w:rPr>
+              <w:t>parser.parse</w:t>
+            </w:r>
+            <w:proofErr w:type="gramEnd"/>
+            <w:r>
+              <w:rPr>
+                <w:sz w:val="18"/>
+                <w:szCs w:val="21"/>
+              </w:rPr>
+              <w:t>_known_args</w:t>
+            </w:r>
+            <w:proofErr w:type="spellEnd"/>
+            <w:r>
+              <w:rPr>
+                <w:sz w:val="18"/>
+                <w:szCs w:val="21"/>
+              </w:rPr>
+              <w:t>()</w:t>
+            </w:r>
+          </w:p>
+          <w:p>
+            <w:pPr>
+              <w:rPr>
+                <w:sz w:val="18"/>
+                <w:szCs w:val="21"/>
+              </w:rPr>
+            </w:pPr>
+          </w:p>
+          <w:p>
+            <w:pPr>
+              <w:rPr>
+                <w:sz w:val="18"/>
+                <w:szCs w:val="21"/>
+              </w:rPr>
+            </w:pPr>
+            <w:r>
+              <w:rPr>
+                <w:sz w:val="18"/>
+                <w:szCs w:val="21"/>
+              </w:rPr>
+              <w:t xml:space="preserve">    if </w:t>
+            </w:r>
+            <w:proofErr w:type="spellStart"/>
+            <w:proofErr w:type="gramStart"/>
+            <w:r>
+              <w:rPr>
+                <w:sz w:val="18"/>
+                <w:szCs w:val="21"/>
+              </w:rPr>
+              <w:t>args.subcommand</w:t>
+            </w:r>
+            <w:proofErr w:type="spellEnd"/>
+            <w:proofErr w:type="gramEnd"/>
+            <w:r>
+              <w:rPr>
+                <w:sz w:val="18"/>
+                <w:szCs w:val="21"/>
+              </w:rPr>
+              <w:t xml:space="preserve"> == 'test':</w:t>
+            </w:r>
+          </w:p>
+          <w:p>
+            <w:r>
+              <w:rPr>
+                <w:sz w:val="18"/>
+                <w:szCs w:val="21"/>
+              </w:rPr>
+              <w:t xml:space="preserve">        </w:t>
+            </w:r>
+            <w:proofErr w:type="gramStart"/>
+            <w:r>
+              <w:rPr>
+                <w:sz w:val="18"/>
+                <w:szCs w:val="21"/>
+              </w:rPr>
+              <w:t>test(</w:t>
+            </w:r>
+            <w:proofErr w:type="spellStart"/>
+            <w:proofErr w:type="gramEnd"/>
+            <w:r>
+              <w:rPr>
+                <w:sz w:val="18"/>
+                <w:szCs w:val="21"/>
+              </w:rPr>
+              <w:t>args.file</w:t>
+            </w:r>
+            <w:proofErr w:type="spellEnd"/>
+            <w:r>
+              <w:rPr>
+                <w:sz w:val="18"/>
+                <w:szCs w:val="21"/>
+              </w:rPr>
+              <w:t xml:space="preserve">, </w:t>
+            </w:r>
+            <w:proofErr w:type="spellStart"/>
+            <w:r>
+              <w:rPr>
+                <w:sz w:val="18"/>
+                <w:szCs w:val="21"/>
+              </w:rPr>
+              <w:t>args.ip</w:t>
+            </w:r>
+            <w:proofErr w:type="spellEnd"/>
+            <w:r>
+              <w:rPr>
+                <w:sz w:val="18"/>
+                <w:szCs w:val="21"/>
+              </w:rPr>
+              <w:t xml:space="preserve">, </w:t>
+            </w:r>
+            <w:proofErr w:type="spellStart"/>
+            <w:r>
+              <w:rPr>
+                <w:sz w:val="18"/>
+                <w:szCs w:val="21"/>
+              </w:rPr>
+              <w:t>args.port</w:t>
+            </w:r>
+            <w:proofErr w:type="spellEnd"/>
+            <w:r>
+              <w:rPr>
+                <w:sz w:val="18"/>
+                <w:szCs w:val="21"/>
+              </w:rPr>
+              <w:t>)</w:t>
             </w:r>
           </w:p>
         </w:tc>

</xml_diff>